<commit_message>
- Add jetpack - Mod next/prev links
</commit_message>
<xml_diff>
--- a/wp-content/themes/publisher/tym-doc/Documentation.docx
+++ b/wp-content/themes/publisher/tym-doc/Documentation.docx
@@ -272,17 +272,264 @@
       <w:r>
         <w:t xml:space="preserve">Recommended Image size: 50x54px or </w:t>
       </w:r>
+      <w:r>
+        <w:t xml:space="preserve">same as this </w:t>
+      </w:r>
+      <w:r>
+        <w:t>ratio</w:t>
+      </w:r>
+    </w:p>
+    <w:p/>
+    <w:p>
+      <w:pPr>
+        <w:pStyle w:val="Title"/>
+      </w:pPr>
+      <w:r>
+        <w:t>Disable Comment</w:t>
+      </w:r>
+    </w:p>
+    <w:p>
+      <w:r>
+        <w:t>Set the options as below</w:t>
+      </w:r>
+    </w:p>
+    <w:p>
+      <w:r>
+        <w:rPr>
+          <w:noProof/>
+        </w:rPr>
+        <w:drawing>
+          <wp:inline distT="0" distB="0" distL="0" distR="0" wp14:anchorId="77036AE3" wp14:editId="044A0E49">
+            <wp:extent cx="5943600" cy="3399790"/>
+            <wp:effectExtent l="0" t="0" r="0" b="0"/>
+            <wp:docPr id="2" name="Picture 2"/>
+            <wp:cNvGraphicFramePr>
+              <a:graphicFrameLocks xmlns:a="http://schemas.openxmlformats.org/drawingml/2006/main" noChangeAspect="1"/>
+            </wp:cNvGraphicFramePr>
+            <a:graphic xmlns:a="http://schemas.openxmlformats.org/drawingml/2006/main">
+              <a:graphicData uri="http://schemas.openxmlformats.org/drawingml/2006/picture">
+                <pic:pic xmlns:pic="http://schemas.openxmlformats.org/drawingml/2006/picture">
+                  <pic:nvPicPr>
+                    <pic:cNvPr id="0" name=""/>
+                    <pic:cNvPicPr/>
+                  </pic:nvPicPr>
+                  <pic:blipFill>
+                    <a:blip r:embed="rId8"/>
+                    <a:stretch>
+                      <a:fillRect/>
+                    </a:stretch>
+                  </pic:blipFill>
+                  <pic:spPr>
+                    <a:xfrm>
+                      <a:off x="0" y="0"/>
+                      <a:ext cx="5943600" cy="3399790"/>
+                    </a:xfrm>
+                    <a:prstGeom prst="rect">
+                      <a:avLst/>
+                    </a:prstGeom>
+                  </pic:spPr>
+                </pic:pic>
+              </a:graphicData>
+            </a:graphic>
+          </wp:inline>
+        </w:drawing>
+      </w:r>
+    </w:p>
+    <w:p>
+      <w:r>
+        <w:t xml:space="preserve">   </w:t>
+      </w:r>
+      <w:r>
+        <w:t xml:space="preserve">   </w:t>
+      </w:r>
+    </w:p>
+    <w:p>
+      <w:pPr>
+        <w:pStyle w:val="Title"/>
+      </w:pPr>
+      <w:r>
+        <w:lastRenderedPageBreak/>
+        <w:t>Author Management</w:t>
+      </w:r>
+    </w:p>
+    <w:p>
+      <w:r>
+        <w:t xml:space="preserve">Create authors </w:t>
+      </w:r>
+    </w:p>
+    <w:p>
+      <w:r>
+        <w:rPr>
+          <w:noProof/>
+        </w:rPr>
+        <w:drawing>
+          <wp:inline distT="0" distB="0" distL="0" distR="0" wp14:anchorId="01871126" wp14:editId="45AB4256">
+            <wp:extent cx="5943600" cy="1124585"/>
+            <wp:effectExtent l="0" t="0" r="0" b="0"/>
+            <wp:docPr id="4" name="Picture 4"/>
+            <wp:cNvGraphicFramePr>
+              <a:graphicFrameLocks xmlns:a="http://schemas.openxmlformats.org/drawingml/2006/main" noChangeAspect="1"/>
+            </wp:cNvGraphicFramePr>
+            <a:graphic xmlns:a="http://schemas.openxmlformats.org/drawingml/2006/main">
+              <a:graphicData uri="http://schemas.openxmlformats.org/drawingml/2006/picture">
+                <pic:pic xmlns:pic="http://schemas.openxmlformats.org/drawingml/2006/picture">
+                  <pic:nvPicPr>
+                    <pic:cNvPr id="0" name=""/>
+                    <pic:cNvPicPr/>
+                  </pic:nvPicPr>
+                  <pic:blipFill>
+                    <a:blip r:embed="rId9"/>
+                    <a:stretch>
+                      <a:fillRect/>
+                    </a:stretch>
+                  </pic:blipFill>
+                  <pic:spPr>
+                    <a:xfrm>
+                      <a:off x="0" y="0"/>
+                      <a:ext cx="5943600" cy="1124585"/>
+                    </a:xfrm>
+                    <a:prstGeom prst="rect">
+                      <a:avLst/>
+                    </a:prstGeom>
+                  </pic:spPr>
+                </pic:pic>
+              </a:graphicData>
+            </a:graphic>
+          </wp:inline>
+        </w:drawing>
+      </w:r>
+    </w:p>
+    <w:p>
+      <w:r>
+        <w:t>Assigning a post to an author</w:t>
+      </w:r>
+    </w:p>
+    <w:p>
+      <w:pPr>
+        <w:pStyle w:val="ListParagraph"/>
+        <w:numPr>
+          <w:ilvl w:val="0"/>
+          <w:numId w:val="4"/>
+        </w:numPr>
+      </w:pPr>
+      <w:r>
+        <w:t>Go to edit a post</w:t>
+      </w:r>
+    </w:p>
+    <w:p>
+      <w:pPr>
+        <w:pStyle w:val="ListParagraph"/>
+        <w:numPr>
+          <w:ilvl w:val="0"/>
+          <w:numId w:val="4"/>
+        </w:numPr>
+      </w:pPr>
+      <w:r>
+        <w:t>Expand “Screen Options” and check “Author”</w:t>
+      </w:r>
+    </w:p>
+    <w:p>
+      <w:r>
+        <w:rPr>
+          <w:noProof/>
+        </w:rPr>
+        <w:drawing>
+          <wp:inline distT="0" distB="0" distL="0" distR="0" wp14:anchorId="70C85EA9" wp14:editId="68B9974B">
+            <wp:extent cx="5943600" cy="2033270"/>
+            <wp:effectExtent l="0" t="0" r="0" b="5080"/>
+            <wp:docPr id="5" name="Picture 5"/>
+            <wp:cNvGraphicFramePr>
+              <a:graphicFrameLocks xmlns:a="http://schemas.openxmlformats.org/drawingml/2006/main" noChangeAspect="1"/>
+            </wp:cNvGraphicFramePr>
+            <a:graphic xmlns:a="http://schemas.openxmlformats.org/drawingml/2006/main">
+              <a:graphicData uri="http://schemas.openxmlformats.org/drawingml/2006/picture">
+                <pic:pic xmlns:pic="http://schemas.openxmlformats.org/drawingml/2006/picture">
+                  <pic:nvPicPr>
+                    <pic:cNvPr id="0" name=""/>
+                    <pic:cNvPicPr/>
+                  </pic:nvPicPr>
+                  <pic:blipFill>
+                    <a:blip r:embed="rId10"/>
+                    <a:stretch>
+                      <a:fillRect/>
+                    </a:stretch>
+                  </pic:blipFill>
+                  <pic:spPr>
+                    <a:xfrm>
+                      <a:off x="0" y="0"/>
+                      <a:ext cx="5943600" cy="2033270"/>
+                    </a:xfrm>
+                    <a:prstGeom prst="rect">
+                      <a:avLst/>
+                    </a:prstGeom>
+                  </pic:spPr>
+                </pic:pic>
+              </a:graphicData>
+            </a:graphic>
+          </wp:inline>
+        </w:drawing>
+      </w:r>
+    </w:p>
+    <w:p>
+      <w:pPr>
+        <w:pStyle w:val="ListParagraph"/>
+        <w:numPr>
+          <w:ilvl w:val="0"/>
+          <w:numId w:val="4"/>
+        </w:numPr>
+      </w:pPr>
+      <w:r>
+        <w:t>Author option will show up for you to select one</w:t>
+      </w:r>
+    </w:p>
+    <w:p>
+      <w:pPr>
+        <w:ind w:left="360"/>
+      </w:pPr>
+      <w:r>
+        <w:rPr>
+          <w:noProof/>
+        </w:rPr>
+        <w:lastRenderedPageBreak/>
+        <w:drawing>
+          <wp:inline distT="0" distB="0" distL="0" distR="0" wp14:anchorId="3AA21997" wp14:editId="3B363BB8">
+            <wp:extent cx="5943600" cy="3477895"/>
+            <wp:effectExtent l="0" t="0" r="0" b="8255"/>
+            <wp:docPr id="7" name="Picture 7"/>
+            <wp:cNvGraphicFramePr>
+              <a:graphicFrameLocks xmlns:a="http://schemas.openxmlformats.org/drawingml/2006/main" noChangeAspect="1"/>
+            </wp:cNvGraphicFramePr>
+            <a:graphic xmlns:a="http://schemas.openxmlformats.org/drawingml/2006/main">
+              <a:graphicData uri="http://schemas.openxmlformats.org/drawingml/2006/picture">
+                <pic:pic xmlns:pic="http://schemas.openxmlformats.org/drawingml/2006/picture">
+                  <pic:nvPicPr>
+                    <pic:cNvPr id="0" name=""/>
+                    <pic:cNvPicPr/>
+                  </pic:nvPicPr>
+                  <pic:blipFill>
+                    <a:blip r:embed="rId11"/>
+                    <a:stretch>
+                      <a:fillRect/>
+                    </a:stretch>
+                  </pic:blipFill>
+                  <pic:spPr>
+                    <a:xfrm>
+                      <a:off x="0" y="0"/>
+                      <a:ext cx="5943600" cy="3477895"/>
+                    </a:xfrm>
+                    <a:prstGeom prst="rect">
+                      <a:avLst/>
+                    </a:prstGeom>
+                  </pic:spPr>
+                </pic:pic>
+              </a:graphicData>
+            </a:graphic>
+          </wp:inline>
+        </w:drawing>
+      </w:r>
       <w:bookmarkStart w:id="0" w:name="_GoBack"/>
       <w:bookmarkEnd w:id="0"/>
-      <w:r>
-        <w:t xml:space="preserve">same as this </w:t>
-      </w:r>
-      <w:r>
-        <w:t>ratio</w:t>
-      </w:r>
-    </w:p>
-    <w:p/>
-    <w:p/>
+    </w:p>
     <w:sectPr>
       <w:pgSz w:w="12240" w:h="15840"/>
       <w:pgMar w:top="1440" w:right="1440" w:bottom="1440" w:left="1440" w:header="720" w:footer="720" w:gutter="0"/>
@@ -559,6 +806,118 @@
       </w:pPr>
     </w:lvl>
   </w:abstractNum>
+  <w:abstractNum w:abstractNumId="3">
+    <w:nsid w:val="5F3F4F42"/>
+    <w:multiLevelType w:val="hybridMultilevel"/>
+    <w:tmpl w:val="21A067C2"/>
+    <w:lvl w:ilvl="0" w:tplc="0C184C08">
+      <w:numFmt w:val="bullet"/>
+      <w:lvlText w:val="-"/>
+      <w:lvlJc w:val="left"/>
+      <w:pPr>
+        <w:ind w:left="720" w:hanging="360"/>
+      </w:pPr>
+      <w:rPr>
+        <w:rFonts w:ascii="Calibri" w:eastAsiaTheme="minorHAnsi" w:hAnsi="Calibri" w:cs="Calibri" w:hint="default"/>
+      </w:rPr>
+    </w:lvl>
+    <w:lvl w:ilvl="1" w:tplc="04090003" w:tentative="1">
+      <w:start w:val="1"/>
+      <w:numFmt w:val="bullet"/>
+      <w:lvlText w:val="o"/>
+      <w:lvlJc w:val="left"/>
+      <w:pPr>
+        <w:ind w:left="1440" w:hanging="360"/>
+      </w:pPr>
+      <w:rPr>
+        <w:rFonts w:ascii="Courier New" w:hAnsi="Courier New" w:cs="Courier New" w:hint="default"/>
+      </w:rPr>
+    </w:lvl>
+    <w:lvl w:ilvl="2" w:tplc="04090005" w:tentative="1">
+      <w:start w:val="1"/>
+      <w:numFmt w:val="bullet"/>
+      <w:lvlText w:val=""/>
+      <w:lvlJc w:val="left"/>
+      <w:pPr>
+        <w:ind w:left="2160" w:hanging="360"/>
+      </w:pPr>
+      <w:rPr>
+        <w:rFonts w:ascii="Wingdings" w:hAnsi="Wingdings" w:hint="default"/>
+      </w:rPr>
+    </w:lvl>
+    <w:lvl w:ilvl="3" w:tplc="04090001" w:tentative="1">
+      <w:start w:val="1"/>
+      <w:numFmt w:val="bullet"/>
+      <w:lvlText w:val=""/>
+      <w:lvlJc w:val="left"/>
+      <w:pPr>
+        <w:ind w:left="2880" w:hanging="360"/>
+      </w:pPr>
+      <w:rPr>
+        <w:rFonts w:ascii="Symbol" w:hAnsi="Symbol" w:hint="default"/>
+      </w:rPr>
+    </w:lvl>
+    <w:lvl w:ilvl="4" w:tplc="04090003" w:tentative="1">
+      <w:start w:val="1"/>
+      <w:numFmt w:val="bullet"/>
+      <w:lvlText w:val="o"/>
+      <w:lvlJc w:val="left"/>
+      <w:pPr>
+        <w:ind w:left="3600" w:hanging="360"/>
+      </w:pPr>
+      <w:rPr>
+        <w:rFonts w:ascii="Courier New" w:hAnsi="Courier New" w:cs="Courier New" w:hint="default"/>
+      </w:rPr>
+    </w:lvl>
+    <w:lvl w:ilvl="5" w:tplc="04090005" w:tentative="1">
+      <w:start w:val="1"/>
+      <w:numFmt w:val="bullet"/>
+      <w:lvlText w:val=""/>
+      <w:lvlJc w:val="left"/>
+      <w:pPr>
+        <w:ind w:left="4320" w:hanging="360"/>
+      </w:pPr>
+      <w:rPr>
+        <w:rFonts w:ascii="Wingdings" w:hAnsi="Wingdings" w:hint="default"/>
+      </w:rPr>
+    </w:lvl>
+    <w:lvl w:ilvl="6" w:tplc="04090001" w:tentative="1">
+      <w:start w:val="1"/>
+      <w:numFmt w:val="bullet"/>
+      <w:lvlText w:val=""/>
+      <w:lvlJc w:val="left"/>
+      <w:pPr>
+        <w:ind w:left="5040" w:hanging="360"/>
+      </w:pPr>
+      <w:rPr>
+        <w:rFonts w:ascii="Symbol" w:hAnsi="Symbol" w:hint="default"/>
+      </w:rPr>
+    </w:lvl>
+    <w:lvl w:ilvl="7" w:tplc="04090003" w:tentative="1">
+      <w:start w:val="1"/>
+      <w:numFmt w:val="bullet"/>
+      <w:lvlText w:val="o"/>
+      <w:lvlJc w:val="left"/>
+      <w:pPr>
+        <w:ind w:left="5760" w:hanging="360"/>
+      </w:pPr>
+      <w:rPr>
+        <w:rFonts w:ascii="Courier New" w:hAnsi="Courier New" w:cs="Courier New" w:hint="default"/>
+      </w:rPr>
+    </w:lvl>
+    <w:lvl w:ilvl="8" w:tplc="04090005" w:tentative="1">
+      <w:start w:val="1"/>
+      <w:numFmt w:val="bullet"/>
+      <w:lvlText w:val=""/>
+      <w:lvlJc w:val="left"/>
+      <w:pPr>
+        <w:ind w:left="6480" w:hanging="360"/>
+      </w:pPr>
+      <w:rPr>
+        <w:rFonts w:ascii="Wingdings" w:hAnsi="Wingdings" w:hint="default"/>
+      </w:rPr>
+    </w:lvl>
+  </w:abstractNum>
   <w:num w:numId="1">
     <w:abstractNumId w:val="1"/>
   </w:num>
@@ -567,6 +926,9 @@
   </w:num>
   <w:num w:numId="3">
     <w:abstractNumId w:val="0"/>
+  </w:num>
+  <w:num w:numId="4">
+    <w:abstractNumId w:val="3"/>
   </w:num>
 </w:numbering>
 </file>
@@ -732,6 +1094,29 @@
     <w:qFormat/>
     <w:rsid w:val="00E36BB2"/>
   </w:style>
+  <w:style w:type="paragraph" w:styleId="Heading1">
+    <w:name w:val="heading 1"/>
+    <w:basedOn w:val="Normal"/>
+    <w:next w:val="Normal"/>
+    <w:link w:val="Heading1Char"/>
+    <w:uiPriority w:val="9"/>
+    <w:qFormat/>
+    <w:rsid w:val="002B61B4"/>
+    <w:pPr>
+      <w:keepNext/>
+      <w:keepLines/>
+      <w:spacing w:before="480" w:after="0"/>
+      <w:outlineLvl w:val="0"/>
+    </w:pPr>
+    <w:rPr>
+      <w:rFonts w:asciiTheme="majorHAnsi" w:eastAsiaTheme="majorEastAsia" w:hAnsiTheme="majorHAnsi" w:cstheme="majorBidi"/>
+      <w:b/>
+      <w:bCs/>
+      <w:color w:val="365F91" w:themeColor="accent1" w:themeShade="BF"/>
+      <w:sz w:val="28"/>
+      <w:szCs w:val="35"/>
+    </w:rPr>
+  </w:style>
   <w:style w:type="character" w:default="1" w:styleId="DefaultParagraphFont">
     <w:name w:val="Default Paragraph Font"/>
     <w:uiPriority w:val="1"/>
@@ -838,6 +1223,58 @@
       <w:ind w:left="720"/>
       <w:contextualSpacing/>
     </w:pPr>
+  </w:style>
+  <w:style w:type="character" w:customStyle="1" w:styleId="Heading1Char">
+    <w:name w:val="Heading 1 Char"/>
+    <w:basedOn w:val="DefaultParagraphFont"/>
+    <w:link w:val="Heading1"/>
+    <w:uiPriority w:val="9"/>
+    <w:rsid w:val="002B61B4"/>
+    <w:rPr>
+      <w:rFonts w:asciiTheme="majorHAnsi" w:eastAsiaTheme="majorEastAsia" w:hAnsiTheme="majorHAnsi" w:cstheme="majorBidi"/>
+      <w:b/>
+      <w:bCs/>
+      <w:color w:val="365F91" w:themeColor="accent1" w:themeShade="BF"/>
+      <w:sz w:val="28"/>
+      <w:szCs w:val="35"/>
+    </w:rPr>
+  </w:style>
+  <w:style w:type="paragraph" w:styleId="IntenseQuote">
+    <w:name w:val="Intense Quote"/>
+    <w:basedOn w:val="Normal"/>
+    <w:next w:val="Normal"/>
+    <w:link w:val="IntenseQuoteChar"/>
+    <w:uiPriority w:val="30"/>
+    <w:qFormat/>
+    <w:rsid w:val="00706270"/>
+    <w:pPr>
+      <w:pBdr>
+        <w:bottom w:val="single" w:sz="4" w:space="4" w:color="4F81BD" w:themeColor="accent1"/>
+      </w:pBdr>
+      <w:spacing w:before="200" w:after="280"/>
+      <w:ind w:left="936" w:right="936"/>
+    </w:pPr>
+    <w:rPr>
+      <w:b/>
+      <w:bCs/>
+      <w:i/>
+      <w:iCs/>
+      <w:color w:val="4F81BD" w:themeColor="accent1"/>
+    </w:rPr>
+  </w:style>
+  <w:style w:type="character" w:customStyle="1" w:styleId="IntenseQuoteChar">
+    <w:name w:val="Intense Quote Char"/>
+    <w:basedOn w:val="DefaultParagraphFont"/>
+    <w:link w:val="IntenseQuote"/>
+    <w:uiPriority w:val="30"/>
+    <w:rsid w:val="00706270"/>
+    <w:rPr>
+      <w:b/>
+      <w:bCs/>
+      <w:i/>
+      <w:iCs/>
+      <w:color w:val="4F81BD" w:themeColor="accent1"/>
+    </w:rPr>
   </w:style>
 </w:styles>
 </file>
@@ -1003,6 +1440,29 @@
     <w:qFormat/>
     <w:rsid w:val="00E36BB2"/>
   </w:style>
+  <w:style w:type="paragraph" w:styleId="Heading1">
+    <w:name w:val="heading 1"/>
+    <w:basedOn w:val="Normal"/>
+    <w:next w:val="Normal"/>
+    <w:link w:val="Heading1Char"/>
+    <w:uiPriority w:val="9"/>
+    <w:qFormat/>
+    <w:rsid w:val="002B61B4"/>
+    <w:pPr>
+      <w:keepNext/>
+      <w:keepLines/>
+      <w:spacing w:before="480" w:after="0"/>
+      <w:outlineLvl w:val="0"/>
+    </w:pPr>
+    <w:rPr>
+      <w:rFonts w:asciiTheme="majorHAnsi" w:eastAsiaTheme="majorEastAsia" w:hAnsiTheme="majorHAnsi" w:cstheme="majorBidi"/>
+      <w:b/>
+      <w:bCs/>
+      <w:color w:val="365F91" w:themeColor="accent1" w:themeShade="BF"/>
+      <w:sz w:val="28"/>
+      <w:szCs w:val="35"/>
+    </w:rPr>
+  </w:style>
   <w:style w:type="character" w:default="1" w:styleId="DefaultParagraphFont">
     <w:name w:val="Default Paragraph Font"/>
     <w:uiPriority w:val="1"/>
@@ -1109,6 +1569,58 @@
       <w:ind w:left="720"/>
       <w:contextualSpacing/>
     </w:pPr>
+  </w:style>
+  <w:style w:type="character" w:customStyle="1" w:styleId="Heading1Char">
+    <w:name w:val="Heading 1 Char"/>
+    <w:basedOn w:val="DefaultParagraphFont"/>
+    <w:link w:val="Heading1"/>
+    <w:uiPriority w:val="9"/>
+    <w:rsid w:val="002B61B4"/>
+    <w:rPr>
+      <w:rFonts w:asciiTheme="majorHAnsi" w:eastAsiaTheme="majorEastAsia" w:hAnsiTheme="majorHAnsi" w:cstheme="majorBidi"/>
+      <w:b/>
+      <w:bCs/>
+      <w:color w:val="365F91" w:themeColor="accent1" w:themeShade="BF"/>
+      <w:sz w:val="28"/>
+      <w:szCs w:val="35"/>
+    </w:rPr>
+  </w:style>
+  <w:style w:type="paragraph" w:styleId="IntenseQuote">
+    <w:name w:val="Intense Quote"/>
+    <w:basedOn w:val="Normal"/>
+    <w:next w:val="Normal"/>
+    <w:link w:val="IntenseQuoteChar"/>
+    <w:uiPriority w:val="30"/>
+    <w:qFormat/>
+    <w:rsid w:val="00706270"/>
+    <w:pPr>
+      <w:pBdr>
+        <w:bottom w:val="single" w:sz="4" w:space="4" w:color="4F81BD" w:themeColor="accent1"/>
+      </w:pBdr>
+      <w:spacing w:before="200" w:after="280"/>
+      <w:ind w:left="936" w:right="936"/>
+    </w:pPr>
+    <w:rPr>
+      <w:b/>
+      <w:bCs/>
+      <w:i/>
+      <w:iCs/>
+      <w:color w:val="4F81BD" w:themeColor="accent1"/>
+    </w:rPr>
+  </w:style>
+  <w:style w:type="character" w:customStyle="1" w:styleId="IntenseQuoteChar">
+    <w:name w:val="Intense Quote Char"/>
+    <w:basedOn w:val="DefaultParagraphFont"/>
+    <w:link w:val="IntenseQuote"/>
+    <w:uiPriority w:val="30"/>
+    <w:rsid w:val="00706270"/>
+    <w:rPr>
+      <w:b/>
+      <w:bCs/>
+      <w:i/>
+      <w:iCs/>
+      <w:color w:val="4F81BD" w:themeColor="accent1"/>
+    </w:rPr>
   </w:style>
 </w:styles>
 </file>

</xml_diff>

<commit_message>
- mod printing - mode sigle titles
</commit_message>
<xml_diff>
--- a/wp-content/themes/publisher/tym-doc/Documentation.docx
+++ b/wp-content/themes/publisher/tym-doc/Documentation.docx
@@ -527,8 +527,247 @@
           </wp:inline>
         </w:drawing>
       </w:r>
+    </w:p>
+    <w:p>
+      <w:pPr>
+        <w:ind w:left="360"/>
+      </w:pPr>
+    </w:p>
+    <w:p>
+      <w:pPr>
+        <w:pStyle w:val="Title"/>
+      </w:pPr>
+      <w:r>
+        <w:t>Social Media Sharing</w:t>
+      </w:r>
+    </w:p>
+    <w:p>
+      <w:pPr>
+        <w:ind w:left="360"/>
+      </w:pPr>
+      <w:r>
+        <w:t xml:space="preserve">Read this documentation for reference. </w:t>
+      </w:r>
+    </w:p>
+    <w:p>
+      <w:pPr>
+        <w:ind w:left="360"/>
+      </w:pPr>
+      <w:r>
+        <w:t>See “</w:t>
+      </w:r>
+      <w:r>
+        <w:t>Adding Your Own Service</w:t>
+      </w:r>
+      <w:r>
+        <w:t>” to add a new social sharing service you need.</w:t>
+      </w:r>
+    </w:p>
+    <w:p>
+      <w:pPr>
+        <w:ind w:left="360"/>
+      </w:pPr>
+      <w:hyperlink r:id="rId12" w:anchor="adding-your-own-service" w:history="1">
+        <w:r>
+          <w:rPr>
+            <w:rStyle w:val="Hyperlink"/>
+          </w:rPr>
+          <w:t>https://en.support.wordpress.com/sharing/#adding-your-own-service</w:t>
+        </w:r>
+      </w:hyperlink>
+    </w:p>
+    <w:p>
+      <w:pPr>
+        <w:ind w:left="360"/>
+      </w:pPr>
+    </w:p>
+    <w:p>
+      <w:pPr>
+        <w:pStyle w:val="Title"/>
+      </w:pPr>
+      <w:r>
+        <w:t>Author Image</w:t>
+      </w:r>
+    </w:p>
+    <w:p>
+      <w:pPr>
+        <w:ind w:left="360"/>
+      </w:pPr>
+      <w:r>
+        <w:t xml:space="preserve">You must register an account (per author) at </w:t>
+      </w:r>
+      <w:hyperlink r:id="rId13" w:history="1">
+        <w:r>
+          <w:rPr>
+            <w:rStyle w:val="Hyperlink"/>
+          </w:rPr>
+          <w:t>https://en.gravatar.com/</w:t>
+        </w:r>
+      </w:hyperlink>
+      <w:r>
+        <w:t xml:space="preserve"> by using author email to register.</w:t>
+      </w:r>
+      <w:r>
+        <w:t xml:space="preserve"> Then, upload image to </w:t>
+      </w:r>
+      <w:proofErr w:type="spellStart"/>
+      <w:r>
+        <w:t>gravatar</w:t>
+      </w:r>
+      <w:proofErr w:type="spellEnd"/>
+      <w:r>
+        <w:t xml:space="preserve"> profile.</w:t>
+      </w:r>
+    </w:p>
+    <w:p/>
+    <w:p>
+      <w:pPr>
+        <w:pStyle w:val="Title"/>
+      </w:pPr>
+      <w:r>
+        <w:t>About Author Section</w:t>
+      </w:r>
+    </w:p>
+    <w:p>
+      <w:pPr>
+        <w:pStyle w:val="ListParagraph"/>
+        <w:numPr>
+          <w:ilvl w:val="0"/>
+          <w:numId w:val="4"/>
+        </w:numPr>
+      </w:pPr>
+      <w:r>
+        <w:t>Configure WP Author Plugin</w:t>
+      </w:r>
+    </w:p>
+    <w:p>
+      <w:pPr>
+        <w:pStyle w:val="ListParagraph"/>
+      </w:pPr>
       <w:bookmarkStart w:id="0" w:name="_GoBack"/>
       <w:bookmarkEnd w:id="0"/>
+      <w:r>
+        <w:rPr>
+          <w:noProof/>
+        </w:rPr>
+        <w:lastRenderedPageBreak/>
+        <w:drawing>
+          <wp:inline distT="0" distB="0" distL="0" distR="0" wp14:anchorId="64BA2142" wp14:editId="77337996">
+            <wp:extent cx="5943600" cy="4040505"/>
+            <wp:effectExtent l="0" t="0" r="0" b="0"/>
+            <wp:docPr id="6" name="Picture 6"/>
+            <wp:cNvGraphicFramePr>
+              <a:graphicFrameLocks xmlns:a="http://schemas.openxmlformats.org/drawingml/2006/main" noChangeAspect="1"/>
+            </wp:cNvGraphicFramePr>
+            <a:graphic xmlns:a="http://schemas.openxmlformats.org/drawingml/2006/main">
+              <a:graphicData uri="http://schemas.openxmlformats.org/drawingml/2006/picture">
+                <pic:pic xmlns:pic="http://schemas.openxmlformats.org/drawingml/2006/picture">
+                  <pic:nvPicPr>
+                    <pic:cNvPr id="0" name=""/>
+                    <pic:cNvPicPr/>
+                  </pic:nvPicPr>
+                  <pic:blipFill>
+                    <a:blip r:embed="rId14"/>
+                    <a:stretch>
+                      <a:fillRect/>
+                    </a:stretch>
+                  </pic:blipFill>
+                  <pic:spPr>
+                    <a:xfrm>
+                      <a:off x="0" y="0"/>
+                      <a:ext cx="5943600" cy="4040505"/>
+                    </a:xfrm>
+                    <a:prstGeom prst="rect">
+                      <a:avLst/>
+                    </a:prstGeom>
+                  </pic:spPr>
+                </pic:pic>
+              </a:graphicData>
+            </a:graphic>
+          </wp:inline>
+        </w:drawing>
+      </w:r>
+    </w:p>
+    <w:p>
+      <w:pPr>
+        <w:ind w:left="360"/>
+      </w:pPr>
+    </w:p>
+    <w:p>
+      <w:pPr>
+        <w:pStyle w:val="ListParagraph"/>
+        <w:numPr>
+          <w:ilvl w:val="0"/>
+          <w:numId w:val="4"/>
+        </w:numPr>
+      </w:pPr>
+      <w:r>
+        <w:t xml:space="preserve">Go to a user and specify LinkedIn </w:t>
+      </w:r>
+      <w:proofErr w:type="spellStart"/>
+      <w:r>
+        <w:t>url</w:t>
+      </w:r>
+      <w:proofErr w:type="spellEnd"/>
+      <w:r>
+        <w:t xml:space="preserve"> for that user</w:t>
+      </w:r>
+    </w:p>
+    <w:p>
+      <w:pPr>
+        <w:ind w:left="360"/>
+      </w:pPr>
+      <w:r>
+        <w:rPr>
+          <w:noProof/>
+        </w:rPr>
+        <w:lastRenderedPageBreak/>
+        <w:drawing>
+          <wp:inline distT="0" distB="0" distL="0" distR="0" wp14:anchorId="219DF3AF" wp14:editId="70572946">
+            <wp:extent cx="5943600" cy="3578860"/>
+            <wp:effectExtent l="0" t="0" r="0" b="2540"/>
+            <wp:docPr id="8" name="Picture 8"/>
+            <wp:cNvGraphicFramePr>
+              <a:graphicFrameLocks xmlns:a="http://schemas.openxmlformats.org/drawingml/2006/main" noChangeAspect="1"/>
+            </wp:cNvGraphicFramePr>
+            <a:graphic xmlns:a="http://schemas.openxmlformats.org/drawingml/2006/main">
+              <a:graphicData uri="http://schemas.openxmlformats.org/drawingml/2006/picture">
+                <pic:pic xmlns:pic="http://schemas.openxmlformats.org/drawingml/2006/picture">
+                  <pic:nvPicPr>
+                    <pic:cNvPr id="0" name=""/>
+                    <pic:cNvPicPr/>
+                  </pic:nvPicPr>
+                  <pic:blipFill>
+                    <a:blip r:embed="rId15"/>
+                    <a:stretch>
+                      <a:fillRect/>
+                    </a:stretch>
+                  </pic:blipFill>
+                  <pic:spPr>
+                    <a:xfrm>
+                      <a:off x="0" y="0"/>
+                      <a:ext cx="5943600" cy="3578860"/>
+                    </a:xfrm>
+                    <a:prstGeom prst="rect">
+                      <a:avLst/>
+                    </a:prstGeom>
+                  </pic:spPr>
+                </pic:pic>
+              </a:graphicData>
+            </a:graphic>
+          </wp:inline>
+        </w:drawing>
+      </w:r>
+    </w:p>
+    <w:p>
+      <w:pPr>
+        <w:ind w:left="360"/>
+      </w:pPr>
+    </w:p>
+    <w:p>
+      <w:pPr>
+        <w:ind w:left="360"/>
+      </w:pPr>
     </w:p>
     <w:sectPr>
       <w:pgSz w:w="12240" w:h="15840"/>
@@ -1117,6 +1356,30 @@
       <w:szCs w:val="35"/>
     </w:rPr>
   </w:style>
+  <w:style w:type="paragraph" w:styleId="Heading2">
+    <w:name w:val="heading 2"/>
+    <w:basedOn w:val="Normal"/>
+    <w:next w:val="Normal"/>
+    <w:link w:val="Heading2Char"/>
+    <w:uiPriority w:val="9"/>
+    <w:unhideWhenUsed/>
+    <w:qFormat/>
+    <w:rsid w:val="004168F9"/>
+    <w:pPr>
+      <w:keepNext/>
+      <w:keepLines/>
+      <w:spacing w:before="200" w:after="0"/>
+      <w:outlineLvl w:val="1"/>
+    </w:pPr>
+    <w:rPr>
+      <w:rFonts w:asciiTheme="majorHAnsi" w:eastAsiaTheme="majorEastAsia" w:hAnsiTheme="majorHAnsi" w:cstheme="majorBidi"/>
+      <w:b/>
+      <w:bCs/>
+      <w:color w:val="4F81BD" w:themeColor="accent1"/>
+      <w:sz w:val="26"/>
+      <w:szCs w:val="33"/>
+    </w:rPr>
+  </w:style>
   <w:style w:type="character" w:default="1" w:styleId="DefaultParagraphFont">
     <w:name w:val="Default Paragraph Font"/>
     <w:uiPriority w:val="1"/>
@@ -1274,6 +1537,32 @@
       <w:i/>
       <w:iCs/>
       <w:color w:val="4F81BD" w:themeColor="accent1"/>
+    </w:rPr>
+  </w:style>
+  <w:style w:type="character" w:customStyle="1" w:styleId="Heading2Char">
+    <w:name w:val="Heading 2 Char"/>
+    <w:basedOn w:val="DefaultParagraphFont"/>
+    <w:link w:val="Heading2"/>
+    <w:uiPriority w:val="9"/>
+    <w:rsid w:val="004168F9"/>
+    <w:rPr>
+      <w:rFonts w:asciiTheme="majorHAnsi" w:eastAsiaTheme="majorEastAsia" w:hAnsiTheme="majorHAnsi" w:cstheme="majorBidi"/>
+      <w:b/>
+      <w:bCs/>
+      <w:color w:val="4F81BD" w:themeColor="accent1"/>
+      <w:sz w:val="26"/>
+      <w:szCs w:val="33"/>
+    </w:rPr>
+  </w:style>
+  <w:style w:type="character" w:styleId="Hyperlink">
+    <w:name w:val="Hyperlink"/>
+    <w:basedOn w:val="DefaultParagraphFont"/>
+    <w:uiPriority w:val="99"/>
+    <w:unhideWhenUsed/>
+    <w:rsid w:val="004168F9"/>
+    <w:rPr>
+      <w:color w:val="0000FF" w:themeColor="hyperlink"/>
+      <w:u w:val="single"/>
     </w:rPr>
   </w:style>
 </w:styles>
@@ -1463,6 +1752,30 @@
       <w:szCs w:val="35"/>
     </w:rPr>
   </w:style>
+  <w:style w:type="paragraph" w:styleId="Heading2">
+    <w:name w:val="heading 2"/>
+    <w:basedOn w:val="Normal"/>
+    <w:next w:val="Normal"/>
+    <w:link w:val="Heading2Char"/>
+    <w:uiPriority w:val="9"/>
+    <w:unhideWhenUsed/>
+    <w:qFormat/>
+    <w:rsid w:val="004168F9"/>
+    <w:pPr>
+      <w:keepNext/>
+      <w:keepLines/>
+      <w:spacing w:before="200" w:after="0"/>
+      <w:outlineLvl w:val="1"/>
+    </w:pPr>
+    <w:rPr>
+      <w:rFonts w:asciiTheme="majorHAnsi" w:eastAsiaTheme="majorEastAsia" w:hAnsiTheme="majorHAnsi" w:cstheme="majorBidi"/>
+      <w:b/>
+      <w:bCs/>
+      <w:color w:val="4F81BD" w:themeColor="accent1"/>
+      <w:sz w:val="26"/>
+      <w:szCs w:val="33"/>
+    </w:rPr>
+  </w:style>
   <w:style w:type="character" w:default="1" w:styleId="DefaultParagraphFont">
     <w:name w:val="Default Paragraph Font"/>
     <w:uiPriority w:val="1"/>
@@ -1620,6 +1933,32 @@
       <w:i/>
       <w:iCs/>
       <w:color w:val="4F81BD" w:themeColor="accent1"/>
+    </w:rPr>
+  </w:style>
+  <w:style w:type="character" w:customStyle="1" w:styleId="Heading2Char">
+    <w:name w:val="Heading 2 Char"/>
+    <w:basedOn w:val="DefaultParagraphFont"/>
+    <w:link w:val="Heading2"/>
+    <w:uiPriority w:val="9"/>
+    <w:rsid w:val="004168F9"/>
+    <w:rPr>
+      <w:rFonts w:asciiTheme="majorHAnsi" w:eastAsiaTheme="majorEastAsia" w:hAnsiTheme="majorHAnsi" w:cstheme="majorBidi"/>
+      <w:b/>
+      <w:bCs/>
+      <w:color w:val="4F81BD" w:themeColor="accent1"/>
+      <w:sz w:val="26"/>
+      <w:szCs w:val="33"/>
+    </w:rPr>
+  </w:style>
+  <w:style w:type="character" w:styleId="Hyperlink">
+    <w:name w:val="Hyperlink"/>
+    <w:basedOn w:val="DefaultParagraphFont"/>
+    <w:uiPriority w:val="99"/>
+    <w:unhideWhenUsed/>
+    <w:rsid w:val="004168F9"/>
+    <w:rPr>
+      <w:color w:val="0000FF" w:themeColor="hyperlink"/>
+      <w:u w:val="single"/>
     </w:rPr>
   </w:style>
 </w:styles>

</xml_diff>

<commit_message>
modified link color Update doc
</commit_message>
<xml_diff>
--- a/wp-content/themes/publisher/tym-doc/Documentation.docx
+++ b/wp-content/themes/publisher/tym-doc/Documentation.docx
@@ -85,32 +85,15 @@
       <w:r>
         <w:t>Enter “</w:t>
       </w:r>
-      <w:proofErr w:type="spellStart"/>
       <w:r>
         <w:rPr>
           <w:b/>
           <w:bCs/>
         </w:rPr>
-        <w:t>mkt</w:t>
-      </w:r>
-      <w:proofErr w:type="spellEnd"/>
-      <w:r>
-        <w:rPr>
-          <w:b/>
-          <w:bCs/>
-        </w:rPr>
-        <w:t>-home-logo</w:t>
-      </w:r>
-      <w:r>
-        <w:t xml:space="preserve">” </w:t>
-      </w:r>
-      <w:proofErr w:type="gramStart"/>
-      <w:r>
-        <w:t>on  Title</w:t>
-      </w:r>
-      <w:proofErr w:type="gramEnd"/>
-      <w:r>
-        <w:t xml:space="preserve"> Attribute.</w:t>
+        <w:t>mkt-home-logo</w:t>
+      </w:r>
+      <w:r>
+        <w:t>” on  Title Attribute.</w:t>
       </w:r>
     </w:p>
     <w:p>
@@ -141,31 +124,18 @@
       <w:r>
         <w:t>Put logo on “</w:t>
       </w:r>
-      <w:proofErr w:type="spellStart"/>
-      <w:r>
-        <w:t>wp</w:t>
-      </w:r>
-      <w:proofErr w:type="spellEnd"/>
-      <w:r>
-        <w:t>-content\themes\publisher\</w:t>
-      </w:r>
-      <w:proofErr w:type="spellStart"/>
-      <w:r>
-        <w:t>tym</w:t>
-      </w:r>
-      <w:proofErr w:type="spellEnd"/>
-      <w:r>
-        <w:t>-library\</w:t>
-      </w:r>
-      <w:proofErr w:type="spellStart"/>
-      <w:r>
-        <w:t>img</w:t>
-      </w:r>
-      <w:proofErr w:type="spellEnd"/>
+      <w:r>
+        <w:t>wp-content\themes\publisher\tym-library\img</w:t>
+      </w:r>
       <w:r>
         <w:t>”</w:t>
       </w:r>
     </w:p>
+    <w:p/>
+    <w:p/>
+    <w:p/>
+    <w:p/>
+    <w:p/>
     <w:p>
       <w:pPr>
         <w:pStyle w:val="ListParagraph"/>
@@ -229,15 +199,7 @@
         </w:numPr>
       </w:pPr>
       <w:r>
-        <w:t>Main image called “</w:t>
-      </w:r>
-      <w:proofErr w:type="spellStart"/>
-      <w:r>
-        <w:t>mkt</w:t>
-      </w:r>
-      <w:proofErr w:type="spellEnd"/>
-      <w:r>
-        <w:t>-logo”</w:t>
+        <w:t>Main image called “mkt-logo”</w:t>
       </w:r>
     </w:p>
     <w:p>
@@ -249,15 +211,7 @@
         </w:numPr>
       </w:pPr>
       <w:r>
-        <w:t>Alternate image called “</w:t>
-      </w:r>
-      <w:proofErr w:type="spellStart"/>
-      <w:r>
-        <w:t>mkt</w:t>
-      </w:r>
-      <w:proofErr w:type="spellEnd"/>
-      <w:r>
-        <w:t>-logo-alt”</w:t>
+        <w:t>Alternate image called “mkt-logo-alt”</w:t>
       </w:r>
     </w:p>
     <w:p>
@@ -279,12 +233,121 @@
         <w:t>ratio</w:t>
       </w:r>
     </w:p>
+    <w:p>
+      <w:pPr>
+        <w:pStyle w:val="Title"/>
+      </w:pPr>
+      <w:r>
+        <w:t>Upper Menu</w:t>
+      </w:r>
+    </w:p>
+    <w:p>
+      <w:r>
+        <w:rPr>
+          <w:noProof/>
+        </w:rPr>
+        <w:drawing>
+          <wp:inline distT="0" distB="0" distL="0" distR="0" wp14:anchorId="4FDF9101" wp14:editId="4ECAA449">
+            <wp:extent cx="5943600" cy="345440"/>
+            <wp:effectExtent l="0" t="0" r="0" b="0"/>
+            <wp:docPr id="12" name="Picture 12"/>
+            <wp:cNvGraphicFramePr>
+              <a:graphicFrameLocks xmlns:a="http://schemas.openxmlformats.org/drawingml/2006/main" noChangeAspect="1"/>
+            </wp:cNvGraphicFramePr>
+            <a:graphic xmlns:a="http://schemas.openxmlformats.org/drawingml/2006/main">
+              <a:graphicData uri="http://schemas.openxmlformats.org/drawingml/2006/picture">
+                <pic:pic xmlns:pic="http://schemas.openxmlformats.org/drawingml/2006/picture">
+                  <pic:nvPicPr>
+                    <pic:cNvPr id="0" name=""/>
+                    <pic:cNvPicPr/>
+                  </pic:nvPicPr>
+                  <pic:blipFill>
+                    <a:blip r:embed="rId8"/>
+                    <a:stretch>
+                      <a:fillRect/>
+                    </a:stretch>
+                  </pic:blipFill>
+                  <pic:spPr>
+                    <a:xfrm>
+                      <a:off x="0" y="0"/>
+                      <a:ext cx="5943600" cy="345440"/>
+                    </a:xfrm>
+                    <a:prstGeom prst="rect">
+                      <a:avLst/>
+                    </a:prstGeom>
+                  </pic:spPr>
+                </pic:pic>
+              </a:graphicData>
+            </a:graphic>
+          </wp:inline>
+        </w:drawing>
+      </w:r>
+    </w:p>
+    <w:p>
+      <w:r>
+        <w:t>You can modify the two menu links above by going to appearance &gt; menus and create the l</w:t>
+      </w:r>
+      <w:r>
+        <w:t xml:space="preserve">atest two menu links (link order is important) as </w:t>
+      </w:r>
+      <w:r>
+        <w:t xml:space="preserve">shown </w:t>
+      </w:r>
+      <w:bookmarkStart w:id="0" w:name="_GoBack"/>
+      <w:bookmarkEnd w:id="0"/>
+      <w:r>
+        <w:t xml:space="preserve">below. </w:t>
+      </w:r>
+    </w:p>
+    <w:p>
+      <w:r>
+        <w:rPr>
+          <w:noProof/>
+        </w:rPr>
+        <w:drawing>
+          <wp:inline distT="0" distB="0" distL="0" distR="0" wp14:anchorId="4F0D64F4" wp14:editId="4FE6B5B6">
+            <wp:extent cx="4076700" cy="2631562"/>
+            <wp:effectExtent l="0" t="0" r="0" b="0"/>
+            <wp:docPr id="11" name="Picture 11"/>
+            <wp:cNvGraphicFramePr>
+              <a:graphicFrameLocks xmlns:a="http://schemas.openxmlformats.org/drawingml/2006/main" noChangeAspect="1"/>
+            </wp:cNvGraphicFramePr>
+            <a:graphic xmlns:a="http://schemas.openxmlformats.org/drawingml/2006/main">
+              <a:graphicData uri="http://schemas.openxmlformats.org/drawingml/2006/picture">
+                <pic:pic xmlns:pic="http://schemas.openxmlformats.org/drawingml/2006/picture">
+                  <pic:nvPicPr>
+                    <pic:cNvPr id="0" name=""/>
+                    <pic:cNvPicPr/>
+                  </pic:nvPicPr>
+                  <pic:blipFill>
+                    <a:blip r:embed="rId9"/>
+                    <a:stretch>
+                      <a:fillRect/>
+                    </a:stretch>
+                  </pic:blipFill>
+                  <pic:spPr>
+                    <a:xfrm>
+                      <a:off x="0" y="0"/>
+                      <a:ext cx="4078050" cy="2632433"/>
+                    </a:xfrm>
+                    <a:prstGeom prst="rect">
+                      <a:avLst/>
+                    </a:prstGeom>
+                  </pic:spPr>
+                </pic:pic>
+              </a:graphicData>
+            </a:graphic>
+          </wp:inline>
+        </w:drawing>
+      </w:r>
+    </w:p>
     <w:p/>
     <w:p>
       <w:pPr>
         <w:pStyle w:val="Title"/>
       </w:pPr>
       <w:r>
+        <w:lastRenderedPageBreak/>
         <w:t>Disable Comment</w:t>
       </w:r>
     </w:p>
@@ -314,7 +377,7 @@
                     <pic:cNvPicPr/>
                   </pic:nvPicPr>
                   <pic:blipFill>
-                    <a:blip r:embed="rId8"/>
+                    <a:blip r:embed="rId10"/>
                     <a:stretch>
                       <a:fillRect/>
                     </a:stretch>
@@ -348,7 +411,6 @@
         <w:pStyle w:val="Title"/>
       </w:pPr>
       <w:r>
-        <w:lastRenderedPageBreak/>
         <w:t>Author Management</w:t>
       </w:r>
     </w:p>
@@ -378,7 +440,7 @@
                     <pic:cNvPicPr/>
                   </pic:nvPicPr>
                   <pic:blipFill>
-                    <a:blip r:embed="rId9"/>
+                    <a:blip r:embed="rId11"/>
                     <a:stretch>
                       <a:fillRect/>
                     </a:stretch>
@@ -433,6 +495,7 @@
         <w:rPr>
           <w:noProof/>
         </w:rPr>
+        <w:lastRenderedPageBreak/>
         <w:drawing>
           <wp:inline distT="0" distB="0" distL="0" distR="0" wp14:anchorId="70C85EA9" wp14:editId="68B9974B">
             <wp:extent cx="5943600" cy="2033270"/>
@@ -449,7 +512,7 @@
                     <pic:cNvPicPr/>
                   </pic:nvPicPr>
                   <pic:blipFill>
-                    <a:blip r:embed="rId10"/>
+                    <a:blip r:embed="rId12"/>
                     <a:stretch>
                       <a:fillRect/>
                     </a:stretch>
@@ -490,7 +553,6 @@
         <w:rPr>
           <w:noProof/>
         </w:rPr>
-        <w:lastRenderedPageBreak/>
         <w:drawing>
           <wp:inline distT="0" distB="0" distL="0" distR="0" wp14:anchorId="3AA21997" wp14:editId="3B363BB8">
             <wp:extent cx="5943600" cy="3477895"/>
@@ -507,7 +569,7 @@
                     <pic:cNvPicPr/>
                   </pic:nvPicPr>
                   <pic:blipFill>
-                    <a:blip r:embed="rId11"/>
+                    <a:blip r:embed="rId13"/>
                     <a:stretch>
                       <a:fillRect/>
                     </a:stretch>
@@ -567,7 +629,7 @@
       <w:pPr>
         <w:ind w:left="360"/>
       </w:pPr>
-      <w:hyperlink r:id="rId12" w:anchor="adding-your-own-service" w:history="1">
+      <w:hyperlink r:id="rId14" w:anchor="adding-your-own-service" w:history="1">
         <w:r>
           <w:rPr>
             <w:rStyle w:val="Hyperlink"/>
@@ -596,7 +658,7 @@
       <w:r>
         <w:t xml:space="preserve">You must register an account (per author) at </w:t>
       </w:r>
-      <w:hyperlink r:id="rId13" w:history="1">
+      <w:hyperlink r:id="rId15" w:history="1">
         <w:r>
           <w:rPr>
             <w:rStyle w:val="Hyperlink"/>
@@ -608,15 +670,7 @@
         <w:t xml:space="preserve"> by using author email to register.</w:t>
       </w:r>
       <w:r>
-        <w:t xml:space="preserve"> Then, upload image to </w:t>
-      </w:r>
-      <w:proofErr w:type="spellStart"/>
-      <w:r>
-        <w:t>gravatar</w:t>
-      </w:r>
-      <w:proofErr w:type="spellEnd"/>
-      <w:r>
-        <w:t xml:space="preserve"> profile.</w:t>
+        <w:t xml:space="preserve"> Then, upload image to gravatar profile.</w:t>
       </w:r>
     </w:p>
     <w:p/>
@@ -644,13 +698,10 @@
       <w:pPr>
         <w:pStyle w:val="ListParagraph"/>
       </w:pPr>
-      <w:bookmarkStart w:id="0" w:name="_GoBack"/>
-      <w:bookmarkEnd w:id="0"/>
       <w:r>
         <w:rPr>
           <w:noProof/>
         </w:rPr>
-        <w:lastRenderedPageBreak/>
         <w:drawing>
           <wp:inline distT="0" distB="0" distL="0" distR="0" wp14:anchorId="64BA2142" wp14:editId="77337996">
             <wp:extent cx="5943600" cy="4040505"/>
@@ -667,7 +718,7 @@
                     <pic:cNvPicPr/>
                   </pic:nvPicPr>
                   <pic:blipFill>
-                    <a:blip r:embed="rId14"/>
+                    <a:blip r:embed="rId16"/>
                     <a:stretch>
                       <a:fillRect/>
                     </a:stretch>
@@ -702,15 +753,7 @@
         </w:numPr>
       </w:pPr>
       <w:r>
-        <w:t xml:space="preserve">Go to a user and specify LinkedIn </w:t>
-      </w:r>
-      <w:proofErr w:type="spellStart"/>
-      <w:r>
-        <w:t>url</w:t>
-      </w:r>
-      <w:proofErr w:type="spellEnd"/>
-      <w:r>
-        <w:t xml:space="preserve"> for that user</w:t>
+        <w:t>Go to a user and specify LinkedIn url for that user</w:t>
       </w:r>
     </w:p>
     <w:p>
@@ -738,7 +781,7 @@
                     <pic:cNvPicPr/>
                   </pic:nvPicPr>
                   <pic:blipFill>
-                    <a:blip r:embed="rId15"/>
+                    <a:blip r:embed="rId17"/>
                     <a:stretch>
                       <a:fillRect/>
                     </a:stretch>
@@ -761,13 +804,209 @@
     </w:p>
     <w:p>
       <w:pPr>
+        <w:pStyle w:val="Title"/>
+      </w:pPr>
+      <w:r>
+        <w:t>Create Youtube/Vimeo Posts</w:t>
+      </w:r>
+    </w:p>
+    <w:p>
+      <w:pPr>
         <w:ind w:left="360"/>
       </w:pPr>
+      <w:r>
+        <w:t xml:space="preserve">Make sure “Shortcode Embeds” module of Jetpack </w:t>
+      </w:r>
+      <w:r>
+        <w:t>plugin</w:t>
+      </w:r>
+      <w:r>
+        <w:t xml:space="preserve"> is activated.</w:t>
+      </w:r>
     </w:p>
     <w:p>
       <w:pPr>
         <w:ind w:left="360"/>
       </w:pPr>
+      <w:r>
+        <w:rPr>
+          <w:noProof/>
+        </w:rPr>
+        <w:drawing>
+          <wp:inline distT="0" distB="0" distL="0" distR="0" wp14:anchorId="6553A7C7" wp14:editId="3B412BEF">
+            <wp:extent cx="5943600" cy="2218055"/>
+            <wp:effectExtent l="0" t="0" r="0" b="0"/>
+            <wp:docPr id="10" name="Picture 10"/>
+            <wp:cNvGraphicFramePr>
+              <a:graphicFrameLocks xmlns:a="http://schemas.openxmlformats.org/drawingml/2006/main" noChangeAspect="1"/>
+            </wp:cNvGraphicFramePr>
+            <a:graphic xmlns:a="http://schemas.openxmlformats.org/drawingml/2006/main">
+              <a:graphicData uri="http://schemas.openxmlformats.org/drawingml/2006/picture">
+                <pic:pic xmlns:pic="http://schemas.openxmlformats.org/drawingml/2006/picture">
+                  <pic:nvPicPr>
+                    <pic:cNvPr id="0" name=""/>
+                    <pic:cNvPicPr/>
+                  </pic:nvPicPr>
+                  <pic:blipFill>
+                    <a:blip r:embed="rId18"/>
+                    <a:stretch>
+                      <a:fillRect/>
+                    </a:stretch>
+                  </pic:blipFill>
+                  <pic:spPr>
+                    <a:xfrm>
+                      <a:off x="0" y="0"/>
+                      <a:ext cx="5943600" cy="2218055"/>
+                    </a:xfrm>
+                    <a:prstGeom prst="rect">
+                      <a:avLst/>
+                    </a:prstGeom>
+                  </pic:spPr>
+                </pic:pic>
+              </a:graphicData>
+            </a:graphic>
+          </wp:inline>
+        </w:drawing>
+      </w:r>
+    </w:p>
+    <w:p>
+      <w:pPr>
+        <w:ind w:left="360"/>
+      </w:pPr>
+      <w:r>
+        <w:rPr>
+          <w:noProof/>
+        </w:rPr>
+        <w:lastRenderedPageBreak/>
+        <w:drawing>
+          <wp:inline distT="0" distB="0" distL="0" distR="0" wp14:anchorId="11CEB6EB" wp14:editId="3390A1A1">
+            <wp:extent cx="5943600" cy="2621280"/>
+            <wp:effectExtent l="0" t="0" r="0" b="7620"/>
+            <wp:docPr id="9" name="Picture 9"/>
+            <wp:cNvGraphicFramePr>
+              <a:graphicFrameLocks xmlns:a="http://schemas.openxmlformats.org/drawingml/2006/main" noChangeAspect="1"/>
+            </wp:cNvGraphicFramePr>
+            <a:graphic xmlns:a="http://schemas.openxmlformats.org/drawingml/2006/main">
+              <a:graphicData uri="http://schemas.openxmlformats.org/drawingml/2006/picture">
+                <pic:pic xmlns:pic="http://schemas.openxmlformats.org/drawingml/2006/picture">
+                  <pic:nvPicPr>
+                    <pic:cNvPr id="0" name=""/>
+                    <pic:cNvPicPr/>
+                  </pic:nvPicPr>
+                  <pic:blipFill>
+                    <a:blip r:embed="rId19"/>
+                    <a:stretch>
+                      <a:fillRect/>
+                    </a:stretch>
+                  </pic:blipFill>
+                  <pic:spPr>
+                    <a:xfrm>
+                      <a:off x="0" y="0"/>
+                      <a:ext cx="5943600" cy="2621280"/>
+                    </a:xfrm>
+                    <a:prstGeom prst="rect">
+                      <a:avLst/>
+                    </a:prstGeom>
+                  </pic:spPr>
+                </pic:pic>
+              </a:graphicData>
+            </a:graphic>
+          </wp:inline>
+        </w:drawing>
+      </w:r>
+    </w:p>
+    <w:p>
+      <w:pPr>
+        <w:pStyle w:val="ListParagraph"/>
+        <w:numPr>
+          <w:ilvl w:val="0"/>
+          <w:numId w:val="5"/>
+        </w:numPr>
+      </w:pPr>
+      <w:r>
+        <w:t>Enter shortcode [youtube</w:t>
+      </w:r>
+      <w:r>
+        <w:t>=URL</w:t>
+      </w:r>
+      <w:r>
+        <w:t>] or [vimeo</w:t>
+      </w:r>
+      <w:r>
+        <w:t>=URL</w:t>
+      </w:r>
+      <w:r>
+        <w:t>] shortcode.</w:t>
+      </w:r>
+    </w:p>
+    <w:p>
+      <w:pPr>
+        <w:pStyle w:val="ListParagraph"/>
+      </w:pPr>
+      <w:r>
+        <w:t>Check tutorial here</w:t>
+      </w:r>
+    </w:p>
+    <w:p>
+      <w:pPr>
+        <w:pStyle w:val="ListParagraph"/>
+      </w:pPr>
+      <w:r>
+        <w:t xml:space="preserve">For Youtube: </w:t>
+      </w:r>
+      <w:hyperlink r:id="rId20" w:history="1">
+        <w:r>
+          <w:rPr>
+            <w:rStyle w:val="Hyperlink"/>
+          </w:rPr>
+          <w:t>https://en.support.wordpress.com/videos/youtube/</w:t>
+        </w:r>
+      </w:hyperlink>
+    </w:p>
+    <w:p>
+      <w:pPr>
+        <w:pStyle w:val="ListParagraph"/>
+      </w:pPr>
+      <w:r>
+        <w:t xml:space="preserve">For Vimeo: </w:t>
+      </w:r>
+      <w:hyperlink r:id="rId21" w:history="1">
+        <w:r>
+          <w:rPr>
+            <w:rStyle w:val="Hyperlink"/>
+          </w:rPr>
+          <w:t>https://en.support.wordpress.com/videos/vimeo/</w:t>
+        </w:r>
+      </w:hyperlink>
+    </w:p>
+    <w:p>
+      <w:pPr>
+        <w:pStyle w:val="ListParagraph"/>
+      </w:pPr>
+    </w:p>
+    <w:p>
+      <w:pPr>
+        <w:pStyle w:val="ListParagraph"/>
+        <w:numPr>
+          <w:ilvl w:val="0"/>
+          <w:numId w:val="5"/>
+        </w:numPr>
+      </w:pPr>
+      <w:r>
+        <w:t>Click more button to add &lt;!--more--&gt; tag at the end of the post content</w:t>
+      </w:r>
+    </w:p>
+    <w:p>
+      <w:pPr>
+        <w:pStyle w:val="ListParagraph"/>
+        <w:numPr>
+          <w:ilvl w:val="0"/>
+          <w:numId w:val="5"/>
+        </w:numPr>
+      </w:pPr>
+      <w:r>
+        <w:t>Select “Standard” post format</w:t>
+      </w:r>
     </w:p>
     <w:sectPr>
       <w:pgSz w:w="12240" w:h="15840"/>
@@ -1157,6 +1396,95 @@
       </w:rPr>
     </w:lvl>
   </w:abstractNum>
+  <w:abstractNum w:abstractNumId="4">
+    <w:nsid w:val="68997E6A"/>
+    <w:multiLevelType w:val="hybridMultilevel"/>
+    <w:tmpl w:val="BE880074"/>
+    <w:lvl w:ilvl="0" w:tplc="0409000F">
+      <w:start w:val="1"/>
+      <w:numFmt w:val="decimal"/>
+      <w:lvlText w:val="%1."/>
+      <w:lvlJc w:val="left"/>
+      <w:pPr>
+        <w:ind w:left="720" w:hanging="360"/>
+      </w:pPr>
+      <w:rPr>
+        <w:rFonts w:hint="default"/>
+      </w:rPr>
+    </w:lvl>
+    <w:lvl w:ilvl="1" w:tplc="04090019" w:tentative="1">
+      <w:start w:val="1"/>
+      <w:numFmt w:val="lowerLetter"/>
+      <w:lvlText w:val="%2."/>
+      <w:lvlJc w:val="left"/>
+      <w:pPr>
+        <w:ind w:left="1440" w:hanging="360"/>
+      </w:pPr>
+    </w:lvl>
+    <w:lvl w:ilvl="2" w:tplc="0409001B" w:tentative="1">
+      <w:start w:val="1"/>
+      <w:numFmt w:val="lowerRoman"/>
+      <w:lvlText w:val="%3."/>
+      <w:lvlJc w:val="right"/>
+      <w:pPr>
+        <w:ind w:left="2160" w:hanging="180"/>
+      </w:pPr>
+    </w:lvl>
+    <w:lvl w:ilvl="3" w:tplc="0409000F" w:tentative="1">
+      <w:start w:val="1"/>
+      <w:numFmt w:val="decimal"/>
+      <w:lvlText w:val="%4."/>
+      <w:lvlJc w:val="left"/>
+      <w:pPr>
+        <w:ind w:left="2880" w:hanging="360"/>
+      </w:pPr>
+    </w:lvl>
+    <w:lvl w:ilvl="4" w:tplc="04090019" w:tentative="1">
+      <w:start w:val="1"/>
+      <w:numFmt w:val="lowerLetter"/>
+      <w:lvlText w:val="%5."/>
+      <w:lvlJc w:val="left"/>
+      <w:pPr>
+        <w:ind w:left="3600" w:hanging="360"/>
+      </w:pPr>
+    </w:lvl>
+    <w:lvl w:ilvl="5" w:tplc="0409001B" w:tentative="1">
+      <w:start w:val="1"/>
+      <w:numFmt w:val="lowerRoman"/>
+      <w:lvlText w:val="%6."/>
+      <w:lvlJc w:val="right"/>
+      <w:pPr>
+        <w:ind w:left="4320" w:hanging="180"/>
+      </w:pPr>
+    </w:lvl>
+    <w:lvl w:ilvl="6" w:tplc="0409000F" w:tentative="1">
+      <w:start w:val="1"/>
+      <w:numFmt w:val="decimal"/>
+      <w:lvlText w:val="%7."/>
+      <w:lvlJc w:val="left"/>
+      <w:pPr>
+        <w:ind w:left="5040" w:hanging="360"/>
+      </w:pPr>
+    </w:lvl>
+    <w:lvl w:ilvl="7" w:tplc="04090019" w:tentative="1">
+      <w:start w:val="1"/>
+      <w:numFmt w:val="lowerLetter"/>
+      <w:lvlText w:val="%8."/>
+      <w:lvlJc w:val="left"/>
+      <w:pPr>
+        <w:ind w:left="5760" w:hanging="360"/>
+      </w:pPr>
+    </w:lvl>
+    <w:lvl w:ilvl="8" w:tplc="0409001B" w:tentative="1">
+      <w:start w:val="1"/>
+      <w:numFmt w:val="lowerRoman"/>
+      <w:lvlText w:val="%9."/>
+      <w:lvlJc w:val="right"/>
+      <w:pPr>
+        <w:ind w:left="6480" w:hanging="180"/>
+      </w:pPr>
+    </w:lvl>
+  </w:abstractNum>
   <w:num w:numId="1">
     <w:abstractNumId w:val="1"/>
   </w:num>
@@ -1168,6 +1496,9 @@
   </w:num>
   <w:num w:numId="4">
     <w:abstractNumId w:val="3"/>
+  </w:num>
+  <w:num w:numId="5">
+    <w:abstractNumId w:val="4"/>
   </w:num>
 </w:numbering>
 </file>

</xml_diff>

<commit_message>
Mod header Updt doc
</commit_message>
<xml_diff>
--- a/wp-content/themes/publisher/tym-doc/Documentation.docx
+++ b/wp-content/themes/publisher/tym-doc/Documentation.docx
@@ -2,6 +2,131 @@
 <file path=word/document.xml><?xml version="1.0" encoding="utf-8"?>
 <w:document xmlns:wpc="http://schemas.microsoft.com/office/word/2010/wordprocessingCanvas" xmlns:mc="http://schemas.openxmlformats.org/markup-compatibility/2006" xmlns:o="urn:schemas-microsoft-com:office:office" xmlns:r="http://schemas.openxmlformats.org/officeDocument/2006/relationships" xmlns:m="http://schemas.openxmlformats.org/officeDocument/2006/math" xmlns:v="urn:schemas-microsoft-com:vml" xmlns:wp14="http://schemas.microsoft.com/office/word/2010/wordprocessingDrawing" xmlns:wp="http://schemas.openxmlformats.org/drawingml/2006/wordprocessingDrawing" xmlns:w10="urn:schemas-microsoft-com:office:word" xmlns:w="http://schemas.openxmlformats.org/wordprocessingml/2006/main" xmlns:w14="http://schemas.microsoft.com/office/word/2010/wordml" xmlns:wpg="http://schemas.microsoft.com/office/word/2010/wordprocessingGroup" xmlns:wpi="http://schemas.microsoft.com/office/word/2010/wordprocessingInk" xmlns:wne="http://schemas.microsoft.com/office/word/2006/wordml" xmlns:wps="http://schemas.microsoft.com/office/word/2010/wordprocessingShape" mc:Ignorable="w14 wp14">
   <w:body>
+    <w:p>
+      <w:pPr>
+        <w:pStyle w:val="Title"/>
+      </w:pPr>
+      <w:r>
+        <w:t>Required Plugins</w:t>
+      </w:r>
+    </w:p>
+    <w:p>
+      <w:pPr>
+        <w:pStyle w:val="ListParagraph"/>
+        <w:numPr>
+          <w:ilvl w:val="0"/>
+          <w:numId w:val="6"/>
+        </w:numPr>
+      </w:pPr>
+      <w:r>
+        <w:t xml:space="preserve">Jetpack </w:t>
+      </w:r>
+      <w:hyperlink r:id="rId6" w:history="1">
+        <w:r>
+          <w:rPr>
+            <w:rStyle w:val="Hyperlink"/>
+          </w:rPr>
+          <w:t>https://wordpress.org/plugins/jetpack/</w:t>
+        </w:r>
+      </w:hyperlink>
+    </w:p>
+    <w:p>
+      <w:pPr>
+        <w:pStyle w:val="ListParagraph"/>
+      </w:pPr>
+      <w:r>
+        <w:rPr>
+          <w:u w:val="single"/>
+        </w:rPr>
+        <w:t>Installation :</w:t>
+      </w:r>
+      <w:r>
+        <w:t xml:space="preserve"> </w:t>
+      </w:r>
+      <w:hyperlink r:id="rId7" w:history="1">
+        <w:r>
+          <w:rPr>
+            <w:rStyle w:val="Hyperlink"/>
+          </w:rPr>
+          <w:t>http://jetpack.me/support/installing-jetpack/</w:t>
+        </w:r>
+      </w:hyperlink>
+    </w:p>
+    <w:p>
+      <w:pPr>
+        <w:pStyle w:val="ListParagraph"/>
+        <w:rPr>
+          <w:u w:val="single"/>
+        </w:rPr>
+      </w:pPr>
+      <w:r>
+        <w:rPr>
+          <w:u w:val="single"/>
+        </w:rPr>
+        <w:t>Required Modules</w:t>
+      </w:r>
+      <w:r>
+        <w:rPr>
+          <w:u w:val="single"/>
+        </w:rPr>
+        <w:t xml:space="preserve"> :</w:t>
+      </w:r>
+    </w:p>
+    <w:p>
+      <w:pPr>
+        <w:pStyle w:val="ListParagraph"/>
+        <w:numPr>
+          <w:ilvl w:val="0"/>
+          <w:numId w:val="8"/>
+        </w:numPr>
+      </w:pPr>
+      <w:r>
+        <w:t>Sharing</w:t>
+      </w:r>
+    </w:p>
+    <w:p>
+      <w:pPr>
+        <w:pStyle w:val="ListParagraph"/>
+        <w:numPr>
+          <w:ilvl w:val="0"/>
+          <w:numId w:val="8"/>
+        </w:numPr>
+      </w:pPr>
+      <w:r>
+        <w:t>Related Post</w:t>
+      </w:r>
+      <w:r>
+        <w:t>s</w:t>
+      </w:r>
+    </w:p>
+    <w:p>
+      <w:pPr>
+        <w:pStyle w:val="ListParagraph"/>
+        <w:numPr>
+          <w:ilvl w:val="0"/>
+          <w:numId w:val="6"/>
+        </w:numPr>
+      </w:pPr>
+      <w:r>
+        <w:t>WP About Author</w:t>
+      </w:r>
+      <w:r>
+        <w:t xml:space="preserve"> </w:t>
+      </w:r>
+      <w:hyperlink r:id="rId8" w:history="1">
+        <w:r>
+          <w:rPr>
+            <w:rStyle w:val="Hyperlink"/>
+          </w:rPr>
+          <w:t>https://wordpress.org/plugins/wp-about-author/</w:t>
+        </w:r>
+      </w:hyperlink>
+    </w:p>
+    <w:p>
+      <w:pPr>
+        <w:pStyle w:val="Title"/>
+      </w:pPr>
+    </w:p>
     <w:p>
       <w:pPr>
         <w:pStyle w:val="Title"/>
@@ -36,7 +161,7 @@
                     <pic:cNvPicPr/>
                   </pic:nvPicPr>
                   <pic:blipFill>
-                    <a:blip r:embed="rId6"/>
+                    <a:blip r:embed="rId9"/>
                     <a:stretch>
                       <a:fillRect/>
                     </a:stretch>
@@ -98,6 +223,7 @@
     </w:p>
     <w:p>
       <w:r>
+        <w:lastRenderedPageBreak/>
         <w:t>Provide Image source</w:t>
       </w:r>
     </w:p>
@@ -131,11 +257,11 @@
         <w:t>”</w:t>
       </w:r>
     </w:p>
-    <w:p/>
-    <w:p/>
-    <w:p/>
-    <w:p/>
-    <w:p/>
+    <w:p>
+      <w:pPr>
+        <w:pStyle w:val="ListParagraph"/>
+      </w:pPr>
+    </w:p>
     <w:p>
       <w:pPr>
         <w:pStyle w:val="ListParagraph"/>
@@ -144,7 +270,6 @@
         <w:rPr>
           <w:noProof/>
         </w:rPr>
-        <w:lastRenderedPageBreak/>
         <w:drawing>
           <wp:inline distT="0" distB="0" distL="0" distR="0" wp14:anchorId="1EBCC4E6" wp14:editId="38BE4D96">
             <wp:extent cx="3667125" cy="2066925"/>
@@ -161,7 +286,7 @@
                     <pic:cNvPicPr/>
                   </pic:nvPicPr>
                   <pic:blipFill>
-                    <a:blip r:embed="rId7"/>
+                    <a:blip r:embed="rId10"/>
                     <a:stretch>
                       <a:fillRect/>
                     </a:stretch>
@@ -262,7 +387,7 @@
                     <pic:cNvPicPr/>
                   </pic:nvPicPr>
                   <pic:blipFill>
-                    <a:blip r:embed="rId8"/>
+                    <a:blip r:embed="rId11"/>
                     <a:stretch>
                       <a:fillRect/>
                     </a:stretch>
@@ -299,6 +424,7 @@
         <w:rPr>
           <w:noProof/>
         </w:rPr>
+        <w:lastRenderedPageBreak/>
         <w:drawing>
           <wp:inline distT="0" distB="0" distL="0" distR="0" wp14:anchorId="4F0D64F4" wp14:editId="4FE6B5B6">
             <wp:extent cx="4076700" cy="2631562"/>
@@ -315,7 +441,7 @@
                     <pic:cNvPicPr/>
                   </pic:nvPicPr>
                   <pic:blipFill>
-                    <a:blip r:embed="rId9"/>
+                    <a:blip r:embed="rId12"/>
                     <a:stretch>
                       <a:fillRect/>
                     </a:stretch>
@@ -342,7 +468,6 @@
         <w:pStyle w:val="Title"/>
       </w:pPr>
       <w:r>
-        <w:lastRenderedPageBreak/>
         <w:t>Disable Comment</w:t>
       </w:r>
     </w:p>
@@ -372,7 +497,7 @@
                     <pic:cNvPicPr/>
                   </pic:nvPicPr>
                   <pic:blipFill>
-                    <a:blip r:embed="rId10"/>
+                    <a:blip r:embed="rId13"/>
                     <a:stretch>
                       <a:fillRect/>
                     </a:stretch>
@@ -406,6 +531,7 @@
         <w:pStyle w:val="Title"/>
       </w:pPr>
       <w:r>
+        <w:lastRenderedPageBreak/>
         <w:t>Author Management</w:t>
       </w:r>
     </w:p>
@@ -435,7 +561,7 @@
                     <pic:cNvPicPr/>
                   </pic:nvPicPr>
                   <pic:blipFill>
-                    <a:blip r:embed="rId11"/>
+                    <a:blip r:embed="rId14"/>
                     <a:stretch>
                       <a:fillRect/>
                     </a:stretch>
@@ -490,7 +616,6 @@
         <w:rPr>
           <w:noProof/>
         </w:rPr>
-        <w:lastRenderedPageBreak/>
         <w:drawing>
           <wp:inline distT="0" distB="0" distL="0" distR="0" wp14:anchorId="70C85EA9" wp14:editId="68B9974B">
             <wp:extent cx="5943600" cy="2033270"/>
@@ -507,7 +632,7 @@
                     <pic:cNvPicPr/>
                   </pic:nvPicPr>
                   <pic:blipFill>
-                    <a:blip r:embed="rId12"/>
+                    <a:blip r:embed="rId15"/>
                     <a:stretch>
                       <a:fillRect/>
                     </a:stretch>
@@ -548,6 +673,7 @@
         <w:rPr>
           <w:noProof/>
         </w:rPr>
+        <w:lastRenderedPageBreak/>
         <w:drawing>
           <wp:inline distT="0" distB="0" distL="0" distR="0" wp14:anchorId="3AA21997" wp14:editId="3B363BB8">
             <wp:extent cx="5943600" cy="3477895"/>
@@ -564,7 +690,7 @@
                     <pic:cNvPicPr/>
                   </pic:nvPicPr>
                   <pic:blipFill>
-                    <a:blip r:embed="rId13"/>
+                    <a:blip r:embed="rId16"/>
                     <a:stretch>
                       <a:fillRect/>
                     </a:stretch>
@@ -597,6 +723,9 @@
       <w:r>
         <w:t>Social Media Sharing</w:t>
       </w:r>
+      <w:r>
+        <w:t xml:space="preserve"> (Jetpack)</w:t>
+      </w:r>
     </w:p>
     <w:p>
       <w:pPr>
@@ -609,22 +738,11 @@
     <w:p>
       <w:pPr>
         <w:ind w:left="360"/>
-      </w:pPr>
-      <w:r>
-        <w:t>See “</w:t>
-      </w:r>
-      <w:r>
-        <w:t>Adding Your Own Service</w:t>
-      </w:r>
-      <w:r>
-        <w:t>” to add a new social sharing service you need.</w:t>
-      </w:r>
-    </w:p>
-    <w:p>
-      <w:pPr>
-        <w:ind w:left="360"/>
-      </w:pPr>
-      <w:hyperlink r:id="rId14" w:anchor="adding-your-own-service" w:history="1">
+        <w:rPr>
+          <w:rStyle w:val="Hyperlink"/>
+        </w:rPr>
+      </w:pPr>
+      <w:hyperlink r:id="rId17" w:anchor="adding-your-own-service" w:history="1">
         <w:r>
           <w:rPr>
             <w:rStyle w:val="Hyperlink"/>
@@ -637,6 +755,22 @@
       <w:pPr>
         <w:ind w:left="360"/>
       </w:pPr>
+      <w:r>
+        <w:t>See “</w:t>
+      </w:r>
+      <w:r>
+        <w:t>Adding Your Own Service</w:t>
+      </w:r>
+      <w:r>
+        <w:t>” to add a new social sharing service you need.</w:t>
+      </w:r>
+      <w:bookmarkStart w:id="0" w:name="_GoBack"/>
+      <w:bookmarkEnd w:id="0"/>
+    </w:p>
+    <w:p>
+      <w:pPr>
+        <w:ind w:left="360"/>
+      </w:pPr>
     </w:p>
     <w:p>
       <w:pPr>
@@ -653,7 +787,7 @@
       <w:r>
         <w:t xml:space="preserve">You must register an account (per author) at </w:t>
       </w:r>
-      <w:hyperlink r:id="rId15" w:history="1">
+      <w:hyperlink r:id="rId18" w:history="1">
         <w:r>
           <w:rPr>
             <w:rStyle w:val="Hyperlink"/>
@@ -697,6 +831,7 @@
         <w:rPr>
           <w:noProof/>
         </w:rPr>
+        <w:lastRenderedPageBreak/>
         <w:drawing>
           <wp:inline distT="0" distB="0" distL="0" distR="0" wp14:anchorId="64BA2142" wp14:editId="77337996">
             <wp:extent cx="5943600" cy="4040505"/>
@@ -713,7 +848,7 @@
                     <pic:cNvPicPr/>
                   </pic:nvPicPr>
                   <pic:blipFill>
-                    <a:blip r:embed="rId16"/>
+                    <a:blip r:embed="rId19"/>
                     <a:stretch>
                       <a:fillRect/>
                     </a:stretch>
@@ -776,7 +911,7 @@
                     <pic:cNvPicPr/>
                   </pic:nvPicPr>
                   <pic:blipFill>
-                    <a:blip r:embed="rId17"/>
+                    <a:blip r:embed="rId20"/>
                     <a:stretch>
                       <a:fillRect/>
                     </a:stretch>
@@ -837,7 +972,7 @@
                     <pic:cNvPicPr/>
                   </pic:nvPicPr>
                   <pic:blipFill>
-                    <a:blip r:embed="rId18"/>
+                    <a:blip r:embed="rId21"/>
                     <a:stretch>
                       <a:fillRect/>
                     </a:stretch>
@@ -883,7 +1018,7 @@
                     <pic:cNvPicPr/>
                   </pic:nvPicPr>
                   <pic:blipFill>
-                    <a:blip r:embed="rId19"/>
+                    <a:blip r:embed="rId22"/>
                     <a:stretch>
                       <a:fillRect/>
                     </a:stretch>
@@ -943,7 +1078,7 @@
       <w:r>
         <w:t xml:space="preserve">For Youtube: </w:t>
       </w:r>
-      <w:hyperlink r:id="rId20" w:history="1">
+      <w:hyperlink r:id="rId23" w:history="1">
         <w:r>
           <w:rPr>
             <w:rStyle w:val="Hyperlink"/>
@@ -959,7 +1094,7 @@
       <w:r>
         <w:t xml:space="preserve">For Vimeo: </w:t>
       </w:r>
-      <w:hyperlink r:id="rId21" w:history="1">
+      <w:hyperlink r:id="rId24" w:history="1">
         <w:r>
           <w:rPr>
             <w:rStyle w:val="Hyperlink"/>
@@ -1011,8 +1146,6 @@
       <w:r>
         <w:t>Save/Update post</w:t>
       </w:r>
-      <w:bookmarkStart w:id="0" w:name="_GoBack"/>
-      <w:bookmarkEnd w:id="0"/>
     </w:p>
     <w:p>
       <w:pPr>
@@ -1204,6 +1337,119 @@
     </w:lvl>
   </w:abstractNum>
   <w:abstractNum w:abstractNumId="2">
+    <w:nsid w:val="2BE40B95"/>
+    <w:multiLevelType w:val="hybridMultilevel"/>
+    <w:tmpl w:val="1BE687EC"/>
+    <w:lvl w:ilvl="0" w:tplc="04090001">
+      <w:start w:val="1"/>
+      <w:numFmt w:val="bullet"/>
+      <w:lvlText w:val=""/>
+      <w:lvlJc w:val="left"/>
+      <w:pPr>
+        <w:ind w:left="1440" w:hanging="360"/>
+      </w:pPr>
+      <w:rPr>
+        <w:rFonts w:ascii="Symbol" w:hAnsi="Symbol" w:hint="default"/>
+      </w:rPr>
+    </w:lvl>
+    <w:lvl w:ilvl="1" w:tplc="04090003" w:tentative="1">
+      <w:start w:val="1"/>
+      <w:numFmt w:val="bullet"/>
+      <w:lvlText w:val="o"/>
+      <w:lvlJc w:val="left"/>
+      <w:pPr>
+        <w:ind w:left="2160" w:hanging="360"/>
+      </w:pPr>
+      <w:rPr>
+        <w:rFonts w:ascii="Courier New" w:hAnsi="Courier New" w:cs="Courier New" w:hint="default"/>
+      </w:rPr>
+    </w:lvl>
+    <w:lvl w:ilvl="2" w:tplc="04090005" w:tentative="1">
+      <w:start w:val="1"/>
+      <w:numFmt w:val="bullet"/>
+      <w:lvlText w:val=""/>
+      <w:lvlJc w:val="left"/>
+      <w:pPr>
+        <w:ind w:left="2880" w:hanging="360"/>
+      </w:pPr>
+      <w:rPr>
+        <w:rFonts w:ascii="Wingdings" w:hAnsi="Wingdings" w:hint="default"/>
+      </w:rPr>
+    </w:lvl>
+    <w:lvl w:ilvl="3" w:tplc="04090001" w:tentative="1">
+      <w:start w:val="1"/>
+      <w:numFmt w:val="bullet"/>
+      <w:lvlText w:val=""/>
+      <w:lvlJc w:val="left"/>
+      <w:pPr>
+        <w:ind w:left="3600" w:hanging="360"/>
+      </w:pPr>
+      <w:rPr>
+        <w:rFonts w:ascii="Symbol" w:hAnsi="Symbol" w:hint="default"/>
+      </w:rPr>
+    </w:lvl>
+    <w:lvl w:ilvl="4" w:tplc="04090003" w:tentative="1">
+      <w:start w:val="1"/>
+      <w:numFmt w:val="bullet"/>
+      <w:lvlText w:val="o"/>
+      <w:lvlJc w:val="left"/>
+      <w:pPr>
+        <w:ind w:left="4320" w:hanging="360"/>
+      </w:pPr>
+      <w:rPr>
+        <w:rFonts w:ascii="Courier New" w:hAnsi="Courier New" w:cs="Courier New" w:hint="default"/>
+      </w:rPr>
+    </w:lvl>
+    <w:lvl w:ilvl="5" w:tplc="04090005" w:tentative="1">
+      <w:start w:val="1"/>
+      <w:numFmt w:val="bullet"/>
+      <w:lvlText w:val=""/>
+      <w:lvlJc w:val="left"/>
+      <w:pPr>
+        <w:ind w:left="5040" w:hanging="360"/>
+      </w:pPr>
+      <w:rPr>
+        <w:rFonts w:ascii="Wingdings" w:hAnsi="Wingdings" w:hint="default"/>
+      </w:rPr>
+    </w:lvl>
+    <w:lvl w:ilvl="6" w:tplc="04090001" w:tentative="1">
+      <w:start w:val="1"/>
+      <w:numFmt w:val="bullet"/>
+      <w:lvlText w:val=""/>
+      <w:lvlJc w:val="left"/>
+      <w:pPr>
+        <w:ind w:left="5760" w:hanging="360"/>
+      </w:pPr>
+      <w:rPr>
+        <w:rFonts w:ascii="Symbol" w:hAnsi="Symbol" w:hint="default"/>
+      </w:rPr>
+    </w:lvl>
+    <w:lvl w:ilvl="7" w:tplc="04090003" w:tentative="1">
+      <w:start w:val="1"/>
+      <w:numFmt w:val="bullet"/>
+      <w:lvlText w:val="o"/>
+      <w:lvlJc w:val="left"/>
+      <w:pPr>
+        <w:ind w:left="6480" w:hanging="360"/>
+      </w:pPr>
+      <w:rPr>
+        <w:rFonts w:ascii="Courier New" w:hAnsi="Courier New" w:cs="Courier New" w:hint="default"/>
+      </w:rPr>
+    </w:lvl>
+    <w:lvl w:ilvl="8" w:tplc="04090005" w:tentative="1">
+      <w:start w:val="1"/>
+      <w:numFmt w:val="bullet"/>
+      <w:lvlText w:val=""/>
+      <w:lvlJc w:val="left"/>
+      <w:pPr>
+        <w:ind w:left="7200" w:hanging="360"/>
+      </w:pPr>
+      <w:rPr>
+        <w:rFonts w:ascii="Wingdings" w:hAnsi="Wingdings" w:hint="default"/>
+      </w:rPr>
+    </w:lvl>
+  </w:abstractNum>
+  <w:abstractNum w:abstractNumId="3">
     <w:nsid w:val="2F5B67E2"/>
     <w:multiLevelType w:val="hybridMultilevel"/>
     <w:tmpl w:val="3BD27360"/>
@@ -1295,7 +1541,93 @@
       </w:pPr>
     </w:lvl>
   </w:abstractNum>
-  <w:abstractNum w:abstractNumId="3">
+  <w:abstractNum w:abstractNumId="4">
+    <w:nsid w:val="47827FD8"/>
+    <w:multiLevelType w:val="hybridMultilevel"/>
+    <w:tmpl w:val="8D0A5338"/>
+    <w:lvl w:ilvl="0" w:tplc="0409000F">
+      <w:start w:val="1"/>
+      <w:numFmt w:val="decimal"/>
+      <w:lvlText w:val="%1."/>
+      <w:lvlJc w:val="left"/>
+      <w:pPr>
+        <w:ind w:left="720" w:hanging="360"/>
+      </w:pPr>
+    </w:lvl>
+    <w:lvl w:ilvl="1" w:tplc="04090019" w:tentative="1">
+      <w:start w:val="1"/>
+      <w:numFmt w:val="lowerLetter"/>
+      <w:lvlText w:val="%2."/>
+      <w:lvlJc w:val="left"/>
+      <w:pPr>
+        <w:ind w:left="1440" w:hanging="360"/>
+      </w:pPr>
+    </w:lvl>
+    <w:lvl w:ilvl="2" w:tplc="0409001B" w:tentative="1">
+      <w:start w:val="1"/>
+      <w:numFmt w:val="lowerRoman"/>
+      <w:lvlText w:val="%3."/>
+      <w:lvlJc w:val="right"/>
+      <w:pPr>
+        <w:ind w:left="2160" w:hanging="180"/>
+      </w:pPr>
+    </w:lvl>
+    <w:lvl w:ilvl="3" w:tplc="0409000F" w:tentative="1">
+      <w:start w:val="1"/>
+      <w:numFmt w:val="decimal"/>
+      <w:lvlText w:val="%4."/>
+      <w:lvlJc w:val="left"/>
+      <w:pPr>
+        <w:ind w:left="2880" w:hanging="360"/>
+      </w:pPr>
+    </w:lvl>
+    <w:lvl w:ilvl="4" w:tplc="04090019" w:tentative="1">
+      <w:start w:val="1"/>
+      <w:numFmt w:val="lowerLetter"/>
+      <w:lvlText w:val="%5."/>
+      <w:lvlJc w:val="left"/>
+      <w:pPr>
+        <w:ind w:left="3600" w:hanging="360"/>
+      </w:pPr>
+    </w:lvl>
+    <w:lvl w:ilvl="5" w:tplc="0409001B" w:tentative="1">
+      <w:start w:val="1"/>
+      <w:numFmt w:val="lowerRoman"/>
+      <w:lvlText w:val="%6."/>
+      <w:lvlJc w:val="right"/>
+      <w:pPr>
+        <w:ind w:left="4320" w:hanging="180"/>
+      </w:pPr>
+    </w:lvl>
+    <w:lvl w:ilvl="6" w:tplc="0409000F" w:tentative="1">
+      <w:start w:val="1"/>
+      <w:numFmt w:val="decimal"/>
+      <w:lvlText w:val="%7."/>
+      <w:lvlJc w:val="left"/>
+      <w:pPr>
+        <w:ind w:left="5040" w:hanging="360"/>
+      </w:pPr>
+    </w:lvl>
+    <w:lvl w:ilvl="7" w:tplc="04090019" w:tentative="1">
+      <w:start w:val="1"/>
+      <w:numFmt w:val="lowerLetter"/>
+      <w:lvlText w:val="%8."/>
+      <w:lvlJc w:val="left"/>
+      <w:pPr>
+        <w:ind w:left="5760" w:hanging="360"/>
+      </w:pPr>
+    </w:lvl>
+    <w:lvl w:ilvl="8" w:tplc="0409001B" w:tentative="1">
+      <w:start w:val="1"/>
+      <w:numFmt w:val="lowerRoman"/>
+      <w:lvlText w:val="%9."/>
+      <w:lvlJc w:val="right"/>
+      <w:pPr>
+        <w:ind w:left="6480" w:hanging="180"/>
+      </w:pPr>
+    </w:lvl>
+  </w:abstractNum>
+  <w:abstractNum w:abstractNumId="5">
     <w:nsid w:val="5F3F4F42"/>
     <w:multiLevelType w:val="hybridMultilevel"/>
     <w:tmpl w:val="21A067C2"/>
@@ -1407,7 +1739,7 @@
       </w:rPr>
     </w:lvl>
   </w:abstractNum>
-  <w:abstractNum w:abstractNumId="4">
+  <w:abstractNum w:abstractNumId="6">
     <w:nsid w:val="68997E6A"/>
     <w:multiLevelType w:val="hybridMultilevel"/>
     <w:tmpl w:val="BE880074"/>
@@ -1494,22 +1826,144 @@
       <w:pPr>
         <w:ind w:left="6480" w:hanging="180"/>
       </w:pPr>
+    </w:lvl>
+  </w:abstractNum>
+  <w:abstractNum w:abstractNumId="7">
+    <w:nsid w:val="70832BFA"/>
+    <w:multiLevelType w:val="hybridMultilevel"/>
+    <w:tmpl w:val="86B6899A"/>
+    <w:lvl w:ilvl="0" w:tplc="04090001">
+      <w:start w:val="1"/>
+      <w:numFmt w:val="bullet"/>
+      <w:lvlText w:val=""/>
+      <w:lvlJc w:val="left"/>
+      <w:pPr>
+        <w:ind w:left="1440" w:hanging="360"/>
+      </w:pPr>
+      <w:rPr>
+        <w:rFonts w:ascii="Symbol" w:hAnsi="Symbol" w:hint="default"/>
+      </w:rPr>
+    </w:lvl>
+    <w:lvl w:ilvl="1" w:tplc="04090003" w:tentative="1">
+      <w:start w:val="1"/>
+      <w:numFmt w:val="bullet"/>
+      <w:lvlText w:val="o"/>
+      <w:lvlJc w:val="left"/>
+      <w:pPr>
+        <w:ind w:left="2160" w:hanging="360"/>
+      </w:pPr>
+      <w:rPr>
+        <w:rFonts w:ascii="Courier New" w:hAnsi="Courier New" w:cs="Courier New" w:hint="default"/>
+      </w:rPr>
+    </w:lvl>
+    <w:lvl w:ilvl="2" w:tplc="04090005" w:tentative="1">
+      <w:start w:val="1"/>
+      <w:numFmt w:val="bullet"/>
+      <w:lvlText w:val=""/>
+      <w:lvlJc w:val="left"/>
+      <w:pPr>
+        <w:ind w:left="2880" w:hanging="360"/>
+      </w:pPr>
+      <w:rPr>
+        <w:rFonts w:ascii="Wingdings" w:hAnsi="Wingdings" w:hint="default"/>
+      </w:rPr>
+    </w:lvl>
+    <w:lvl w:ilvl="3" w:tplc="04090001" w:tentative="1">
+      <w:start w:val="1"/>
+      <w:numFmt w:val="bullet"/>
+      <w:lvlText w:val=""/>
+      <w:lvlJc w:val="left"/>
+      <w:pPr>
+        <w:ind w:left="3600" w:hanging="360"/>
+      </w:pPr>
+      <w:rPr>
+        <w:rFonts w:ascii="Symbol" w:hAnsi="Symbol" w:hint="default"/>
+      </w:rPr>
+    </w:lvl>
+    <w:lvl w:ilvl="4" w:tplc="04090003" w:tentative="1">
+      <w:start w:val="1"/>
+      <w:numFmt w:val="bullet"/>
+      <w:lvlText w:val="o"/>
+      <w:lvlJc w:val="left"/>
+      <w:pPr>
+        <w:ind w:left="4320" w:hanging="360"/>
+      </w:pPr>
+      <w:rPr>
+        <w:rFonts w:ascii="Courier New" w:hAnsi="Courier New" w:cs="Courier New" w:hint="default"/>
+      </w:rPr>
+    </w:lvl>
+    <w:lvl w:ilvl="5" w:tplc="04090005" w:tentative="1">
+      <w:start w:val="1"/>
+      <w:numFmt w:val="bullet"/>
+      <w:lvlText w:val=""/>
+      <w:lvlJc w:val="left"/>
+      <w:pPr>
+        <w:ind w:left="5040" w:hanging="360"/>
+      </w:pPr>
+      <w:rPr>
+        <w:rFonts w:ascii="Wingdings" w:hAnsi="Wingdings" w:hint="default"/>
+      </w:rPr>
+    </w:lvl>
+    <w:lvl w:ilvl="6" w:tplc="04090001" w:tentative="1">
+      <w:start w:val="1"/>
+      <w:numFmt w:val="bullet"/>
+      <w:lvlText w:val=""/>
+      <w:lvlJc w:val="left"/>
+      <w:pPr>
+        <w:ind w:left="5760" w:hanging="360"/>
+      </w:pPr>
+      <w:rPr>
+        <w:rFonts w:ascii="Symbol" w:hAnsi="Symbol" w:hint="default"/>
+      </w:rPr>
+    </w:lvl>
+    <w:lvl w:ilvl="7" w:tplc="04090003" w:tentative="1">
+      <w:start w:val="1"/>
+      <w:numFmt w:val="bullet"/>
+      <w:lvlText w:val="o"/>
+      <w:lvlJc w:val="left"/>
+      <w:pPr>
+        <w:ind w:left="6480" w:hanging="360"/>
+      </w:pPr>
+      <w:rPr>
+        <w:rFonts w:ascii="Courier New" w:hAnsi="Courier New" w:cs="Courier New" w:hint="default"/>
+      </w:rPr>
+    </w:lvl>
+    <w:lvl w:ilvl="8" w:tplc="04090005" w:tentative="1">
+      <w:start w:val="1"/>
+      <w:numFmt w:val="bullet"/>
+      <w:lvlText w:val=""/>
+      <w:lvlJc w:val="left"/>
+      <w:pPr>
+        <w:ind w:left="7200" w:hanging="360"/>
+      </w:pPr>
+      <w:rPr>
+        <w:rFonts w:ascii="Wingdings" w:hAnsi="Wingdings" w:hint="default"/>
+      </w:rPr>
     </w:lvl>
   </w:abstractNum>
   <w:num w:numId="1">
     <w:abstractNumId w:val="1"/>
   </w:num>
   <w:num w:numId="2">
-    <w:abstractNumId w:val="2"/>
+    <w:abstractNumId w:val="3"/>
   </w:num>
   <w:num w:numId="3">
     <w:abstractNumId w:val="0"/>
   </w:num>
   <w:num w:numId="4">
-    <w:abstractNumId w:val="3"/>
+    <w:abstractNumId w:val="5"/>
   </w:num>
   <w:num w:numId="5">
+    <w:abstractNumId w:val="6"/>
+  </w:num>
+  <w:num w:numId="6">
     <w:abstractNumId w:val="4"/>
+  </w:num>
+  <w:num w:numId="7">
+    <w:abstractNumId w:val="2"/>
+  </w:num>
+  <w:num w:numId="8">
+    <w:abstractNumId w:val="7"/>
   </w:num>
 </w:numbering>
 </file>

</xml_diff>

<commit_message>
Mod links colors New logo img mod printing
</commit_message>
<xml_diff>
--- a/wp-content/themes/publisher/tym-doc/Documentation.docx
+++ b/wp-content/themes/publisher/tym-doc/Documentation.docx
@@ -34,12 +34,14 @@
       <w:pPr>
         <w:pStyle w:val="ListParagraph"/>
       </w:pPr>
+      <w:proofErr w:type="gramStart"/>
       <w:r>
         <w:rPr>
           <w:u w:val="single"/>
         </w:rPr>
         <w:t>Installation :</w:t>
       </w:r>
+      <w:proofErr w:type="gramEnd"/>
       <w:r>
         <w:t xml:space="preserve"> </w:t>
       </w:r>
@@ -63,14 +65,22 @@
         <w:rPr>
           <w:u w:val="single"/>
         </w:rPr>
-        <w:t>Required Modules</w:t>
-      </w:r>
+        <w:t xml:space="preserve">Required </w:t>
+      </w:r>
+      <w:proofErr w:type="gramStart"/>
       <w:r>
         <w:rPr>
           <w:u w:val="single"/>
         </w:rPr>
+        <w:t>Modules</w:t>
+      </w:r>
+      <w:r>
+        <w:rPr>
+          <w:u w:val="single"/>
+        </w:rPr>
         <w:t xml:space="preserve"> :</w:t>
       </w:r>
+      <w:proofErr w:type="gramEnd"/>
     </w:p>
     <w:p>
       <w:pPr>
@@ -126,30 +136,95 @@
       <w:pPr>
         <w:pStyle w:val="Title"/>
       </w:pPr>
-    </w:p>
-    <w:p>
-      <w:pPr>
-        <w:pStyle w:val="Title"/>
-      </w:pPr>
-      <w:r>
-        <w:t>Setting Home Logo</w:t>
-      </w:r>
-    </w:p>
-    <w:p>
-      <w:r>
-        <w:t xml:space="preserve">Go to Appearance &gt; Menu </w:t>
-      </w:r>
-    </w:p>
-    <w:p>
-      <w:r>
-        <w:rPr>
-          <w:noProof/>
-        </w:rPr>
+      <w:r>
+        <w:t>Related Posts</w:t>
+      </w:r>
+    </w:p>
+    <w:p>
+      <w:pPr>
+        <w:rPr>
+          <w:b/>
+          <w:bCs/>
+        </w:rPr>
+      </w:pPr>
+      <w:r>
+        <w:rPr>
+          <w:b/>
+          <w:bCs/>
+        </w:rPr>
+        <w:t>General Information</w:t>
+      </w:r>
+    </w:p>
+    <w:p>
+      <w:pPr>
+        <w:pStyle w:val="ListParagraph"/>
+        <w:numPr>
+          <w:ilvl w:val="0"/>
+          <w:numId w:val="12"/>
+        </w:numPr>
+      </w:pPr>
+      <w:r>
+        <w:t>Related content will not appear unless we think we can show at least 3 good results (to avoid simply cross-linking posts with one another).</w:t>
+      </w:r>
+    </w:p>
+    <w:p>
+      <w:pPr>
+        <w:pStyle w:val="ListParagraph"/>
+        <w:numPr>
+          <w:ilvl w:val="0"/>
+          <w:numId w:val="12"/>
+        </w:numPr>
+      </w:pPr>
+      <w:r>
+        <w:t>Related content is automatically generated based on the content of the post and any tags or categories if they exist.</w:t>
+      </w:r>
+    </w:p>
+    <w:p>
+      <w:pPr>
+        <w:pStyle w:val="ListParagraph"/>
+        <w:numPr>
+          <w:ilvl w:val="0"/>
+          <w:numId w:val="12"/>
+        </w:numPr>
+      </w:pPr>
+      <w:r>
+        <w:t xml:space="preserve">This feature uses the WordPress.com infrastructure and mirrors your content there for indexing. If you see intermittent issues only affecting certain posts, you can request a </w:t>
+      </w:r>
+      <w:proofErr w:type="spellStart"/>
+      <w:r>
+        <w:t>reindex</w:t>
+      </w:r>
+      <w:proofErr w:type="spellEnd"/>
+      <w:r>
+        <w:t xml:space="preserve"> of your site under </w:t>
+      </w:r>
+      <w:r>
+        <w:rPr>
+          <w:b/>
+          <w:bCs/>
+        </w:rPr>
+        <w:t xml:space="preserve">Jetpack → Debug (link in the footer) → </w:t>
+      </w:r>
+      <w:proofErr w:type="spellStart"/>
+      <w:r>
+        <w:rPr>
+          <w:b/>
+          <w:bCs/>
+        </w:rPr>
+        <w:t>Reindex</w:t>
+      </w:r>
+      <w:proofErr w:type="spellEnd"/>
+      <w:r>
+        <w:t>.</w:t>
+      </w:r>
+    </w:p>
+    <w:p>
+      <w:r>
         <w:drawing>
-          <wp:inline distT="0" distB="0" distL="0" distR="0" wp14:anchorId="6E6078C2" wp14:editId="57A897D8">
-            <wp:extent cx="5943600" cy="3898900"/>
-            <wp:effectExtent l="0" t="0" r="0" b="6350"/>
-            <wp:docPr id="1" name="Picture 1"/>
+          <wp:inline distT="0" distB="0" distL="0" distR="0" wp14:anchorId="269F9432" wp14:editId="53050E37">
+            <wp:extent cx="5291310" cy="2946400"/>
+            <wp:effectExtent l="0" t="0" r="5080" b="6350"/>
+            <wp:docPr id="14" name="Picture 14"/>
             <wp:cNvGraphicFramePr>
               <a:graphicFrameLocks xmlns:a="http://schemas.openxmlformats.org/drawingml/2006/main" noChangeAspect="1"/>
             </wp:cNvGraphicFramePr>
@@ -169,7 +244,7 @@
                   <pic:spPr>
                     <a:xfrm>
                       <a:off x="0" y="0"/>
-                      <a:ext cx="5943600" cy="3898900"/>
+                      <a:ext cx="5299652" cy="2951045"/>
                     </a:xfrm>
                     <a:prstGeom prst="rect">
                       <a:avLst/>
@@ -184,97 +259,14 @@
     </w:p>
     <w:p>
       <w:r>
-        <w:t>Create a link with</w:t>
-      </w:r>
-    </w:p>
-    <w:p>
-      <w:pPr>
-        <w:pStyle w:val="ListParagraph"/>
-        <w:numPr>
-          <w:ilvl w:val="0"/>
-          <w:numId w:val="2"/>
-        </w:numPr>
-      </w:pPr>
-      <w:r>
-        <w:t xml:space="preserve">Your target URL </w:t>
-      </w:r>
-    </w:p>
-    <w:p>
-      <w:pPr>
-        <w:pStyle w:val="ListParagraph"/>
-        <w:numPr>
-          <w:ilvl w:val="0"/>
-          <w:numId w:val="2"/>
-        </w:numPr>
-      </w:pPr>
-      <w:r>
-        <w:t>Enter “</w:t>
-      </w:r>
-      <w:r>
-        <w:rPr>
-          <w:b/>
-          <w:bCs/>
-        </w:rPr>
-        <w:t>mkt-home-logo</w:t>
-      </w:r>
-      <w:r>
-        <w:t>” on  Title Attribute.</w:t>
-      </w:r>
-    </w:p>
-    <w:p>
-      <w:r>
-        <w:lastRenderedPageBreak/>
-        <w:t>Provide Image source</w:t>
-      </w:r>
-    </w:p>
-    <w:p>
-      <w:pPr>
-        <w:pStyle w:val="ListParagraph"/>
-        <w:numPr>
-          <w:ilvl w:val="0"/>
-          <w:numId w:val="3"/>
-        </w:numPr>
-      </w:pPr>
-      <w:r>
-        <w:t xml:space="preserve">Go to Publisher theme </w:t>
-      </w:r>
-    </w:p>
-    <w:p>
-      <w:pPr>
-        <w:pStyle w:val="ListParagraph"/>
-        <w:numPr>
-          <w:ilvl w:val="0"/>
-          <w:numId w:val="3"/>
-        </w:numPr>
-      </w:pPr>
-      <w:r>
-        <w:t>Put logo on “</w:t>
-      </w:r>
-      <w:r>
-        <w:t>wp-content\themes\publisher\tym-library\img</w:t>
-      </w:r>
-      <w:r>
-        <w:t>”</w:t>
-      </w:r>
-    </w:p>
-    <w:p>
-      <w:pPr>
-        <w:pStyle w:val="ListParagraph"/>
-      </w:pPr>
-    </w:p>
-    <w:p>
-      <w:pPr>
-        <w:pStyle w:val="ListParagraph"/>
-      </w:pPr>
-      <w:r>
         <w:rPr>
           <w:noProof/>
         </w:rPr>
         <w:drawing>
-          <wp:inline distT="0" distB="0" distL="0" distR="0" wp14:anchorId="1EBCC4E6" wp14:editId="38BE4D96">
-            <wp:extent cx="3667125" cy="2066925"/>
-            <wp:effectExtent l="0" t="0" r="9525" b="9525"/>
-            <wp:docPr id="3" name="Picture 3"/>
+          <wp:inline distT="0" distB="0" distL="0" distR="0" wp14:anchorId="34F4A731" wp14:editId="38CDC32C">
+            <wp:extent cx="5327650" cy="665956"/>
+            <wp:effectExtent l="0" t="0" r="0" b="1270"/>
+            <wp:docPr id="15" name="Picture 15"/>
             <wp:cNvGraphicFramePr>
               <a:graphicFrameLocks xmlns:a="http://schemas.openxmlformats.org/drawingml/2006/main" noChangeAspect="1"/>
             </wp:cNvGraphicFramePr>
@@ -294,7 +286,7 @@
                   <pic:spPr>
                     <a:xfrm>
                       <a:off x="0" y="0"/>
-                      <a:ext cx="3667125" cy="2066925"/>
+                      <a:ext cx="5327650" cy="665956"/>
                     </a:xfrm>
                     <a:prstGeom prst="rect">
                       <a:avLst/>
@@ -307,63 +299,18 @@
         </w:drawing>
       </w:r>
     </w:p>
-    <w:p>
-      <w:pPr>
-        <w:pStyle w:val="ListParagraph"/>
-      </w:pPr>
-      <w:r>
-        <w:t>The name must be</w:t>
-      </w:r>
-    </w:p>
-    <w:p>
-      <w:pPr>
-        <w:pStyle w:val="ListParagraph"/>
-        <w:numPr>
-          <w:ilvl w:val="1"/>
-          <w:numId w:val="2"/>
-        </w:numPr>
-      </w:pPr>
-      <w:r>
-        <w:t>Main image called “mkt-logo”</w:t>
-      </w:r>
-    </w:p>
-    <w:p>
-      <w:pPr>
-        <w:pStyle w:val="ListParagraph"/>
-        <w:numPr>
-          <w:ilvl w:val="1"/>
-          <w:numId w:val="2"/>
-        </w:numPr>
-      </w:pPr>
-      <w:r>
-        <w:t>Alternate image called “mkt-logo-alt”</w:t>
-      </w:r>
-    </w:p>
-    <w:p>
-      <w:pPr>
-        <w:pStyle w:val="ListParagraph"/>
-      </w:pPr>
-    </w:p>
-    <w:p>
-      <w:pPr>
-        <w:pStyle w:val="ListParagraph"/>
-      </w:pPr>
-      <w:r>
-        <w:t xml:space="preserve">Recommended Image size: 50x54px or </w:t>
-      </w:r>
-      <w:r>
-        <w:t xml:space="preserve">same as this </w:t>
-      </w:r>
-      <w:r>
-        <w:t>ratio</w:t>
-      </w:r>
-    </w:p>
+    <w:p/>
     <w:p>
       <w:pPr>
         <w:pStyle w:val="Title"/>
       </w:pPr>
       <w:r>
-        <w:t>Upper Menu</w:t>
+        <w:t>Setting Home Logo</w:t>
+      </w:r>
+    </w:p>
+    <w:p>
+      <w:r>
+        <w:t xml:space="preserve">Go to Appearance &gt; Menu </w:t>
       </w:r>
     </w:p>
     <w:p>
@@ -372,10 +319,10 @@
           <w:noProof/>
         </w:rPr>
         <w:drawing>
-          <wp:inline distT="0" distB="0" distL="0" distR="0" wp14:anchorId="4FDF9101" wp14:editId="4ECAA449">
-            <wp:extent cx="5943600" cy="345440"/>
-            <wp:effectExtent l="0" t="0" r="0" b="0"/>
-            <wp:docPr id="12" name="Picture 12"/>
+          <wp:inline distT="0" distB="0" distL="0" distR="0" wp14:anchorId="6E6078C2" wp14:editId="57A897D8">
+            <wp:extent cx="5943600" cy="3898900"/>
+            <wp:effectExtent l="0" t="0" r="0" b="6350"/>
+            <wp:docPr id="1" name="Picture 1"/>
             <wp:cNvGraphicFramePr>
               <a:graphicFrameLocks xmlns:a="http://schemas.openxmlformats.org/drawingml/2006/main" noChangeAspect="1"/>
             </wp:cNvGraphicFramePr>
@@ -395,7 +342,7 @@
                   <pic:spPr>
                     <a:xfrm>
                       <a:off x="0" y="0"/>
-                      <a:ext cx="5943600" cy="345440"/>
+                      <a:ext cx="5943600" cy="3898900"/>
                     </a:xfrm>
                     <a:prstGeom prst="rect">
                       <a:avLst/>
@@ -410,26 +357,132 @@
     </w:p>
     <w:p>
       <w:r>
-        <w:t xml:space="preserve">You can modify the two menu links above by going to appearance &gt; menus and create the latest two menu links (link order is important) as </w:t>
-      </w:r>
-      <w:r>
-        <w:t xml:space="preserve">shown </w:t>
-      </w:r>
-      <w:r>
-        <w:t xml:space="preserve">below. </w:t>
-      </w:r>
-    </w:p>
-    <w:p>
+        <w:t>Create a link with</w:t>
+      </w:r>
+    </w:p>
+    <w:p>
+      <w:pPr>
+        <w:pStyle w:val="ListParagraph"/>
+        <w:numPr>
+          <w:ilvl w:val="0"/>
+          <w:numId w:val="2"/>
+        </w:numPr>
+      </w:pPr>
+      <w:r>
+        <w:t xml:space="preserve">Your target URL </w:t>
+      </w:r>
+    </w:p>
+    <w:p>
+      <w:pPr>
+        <w:pStyle w:val="ListParagraph"/>
+        <w:numPr>
+          <w:ilvl w:val="0"/>
+          <w:numId w:val="2"/>
+        </w:numPr>
+      </w:pPr>
+      <w:r>
+        <w:t>Enter “</w:t>
+      </w:r>
+      <w:proofErr w:type="spellStart"/>
+      <w:r>
+        <w:rPr>
+          <w:b/>
+          <w:bCs/>
+        </w:rPr>
+        <w:t>mkt</w:t>
+      </w:r>
+      <w:proofErr w:type="spellEnd"/>
+      <w:r>
+        <w:rPr>
+          <w:b/>
+          <w:bCs/>
+        </w:rPr>
+        <w:t>-home-logo</w:t>
+      </w:r>
+      <w:r>
+        <w:t xml:space="preserve">” </w:t>
+      </w:r>
+      <w:proofErr w:type="gramStart"/>
+      <w:r>
+        <w:t>on  Title</w:t>
+      </w:r>
+      <w:proofErr w:type="gramEnd"/>
+      <w:r>
+        <w:t xml:space="preserve"> Attribute.</w:t>
+      </w:r>
+    </w:p>
+    <w:p>
+      <w:r>
+        <w:t>Provide Image source</w:t>
+      </w:r>
+    </w:p>
+    <w:p>
+      <w:pPr>
+        <w:pStyle w:val="ListParagraph"/>
+        <w:numPr>
+          <w:ilvl w:val="0"/>
+          <w:numId w:val="3"/>
+        </w:numPr>
+      </w:pPr>
+      <w:r>
+        <w:t xml:space="preserve">Go to Publisher theme </w:t>
+      </w:r>
+    </w:p>
+    <w:p>
+      <w:pPr>
+        <w:pStyle w:val="ListParagraph"/>
+        <w:numPr>
+          <w:ilvl w:val="0"/>
+          <w:numId w:val="3"/>
+        </w:numPr>
+      </w:pPr>
+      <w:r>
+        <w:t>Put logo on “</w:t>
+      </w:r>
+      <w:proofErr w:type="spellStart"/>
+      <w:r>
+        <w:t>wp</w:t>
+      </w:r>
+      <w:proofErr w:type="spellEnd"/>
+      <w:r>
+        <w:t>-content\themes\publisher\</w:t>
+      </w:r>
+      <w:proofErr w:type="spellStart"/>
+      <w:r>
+        <w:t>tym</w:t>
+      </w:r>
+      <w:proofErr w:type="spellEnd"/>
+      <w:r>
+        <w:t>-library\</w:t>
+      </w:r>
+      <w:proofErr w:type="spellStart"/>
+      <w:r>
+        <w:t>img</w:t>
+      </w:r>
+      <w:proofErr w:type="spellEnd"/>
+      <w:r>
+        <w:t>”</w:t>
+      </w:r>
+    </w:p>
+    <w:p>
+      <w:pPr>
+        <w:pStyle w:val="ListParagraph"/>
+      </w:pPr>
+    </w:p>
+    <w:p>
+      <w:pPr>
+        <w:pStyle w:val="ListParagraph"/>
+      </w:pPr>
       <w:r>
         <w:rPr>
           <w:noProof/>
         </w:rPr>
         <w:lastRenderedPageBreak/>
         <w:drawing>
-          <wp:inline distT="0" distB="0" distL="0" distR="0" wp14:anchorId="4F0D64F4" wp14:editId="4FE6B5B6">
-            <wp:extent cx="4076700" cy="2631562"/>
-            <wp:effectExtent l="0" t="0" r="0" b="0"/>
-            <wp:docPr id="11" name="Picture 11"/>
+          <wp:inline distT="0" distB="0" distL="0" distR="0" wp14:anchorId="1EBCC4E6" wp14:editId="38BE4D96">
+            <wp:extent cx="3667125" cy="2066925"/>
+            <wp:effectExtent l="0" t="0" r="9525" b="9525"/>
+            <wp:docPr id="3" name="Picture 3"/>
             <wp:cNvGraphicFramePr>
               <a:graphicFrameLocks xmlns:a="http://schemas.openxmlformats.org/drawingml/2006/main" noChangeAspect="1"/>
             </wp:cNvGraphicFramePr>
@@ -449,7 +502,7 @@
                   <pic:spPr>
                     <a:xfrm>
                       <a:off x="0" y="0"/>
-                      <a:ext cx="4078050" cy="2632433"/>
+                      <a:ext cx="3667125" cy="2066925"/>
                     </a:xfrm>
                     <a:prstGeom prst="rect">
                       <a:avLst/>
@@ -462,18 +515,67 @@
         </w:drawing>
       </w:r>
     </w:p>
-    <w:p/>
+    <w:p>
+      <w:pPr>
+        <w:pStyle w:val="ListParagraph"/>
+      </w:pPr>
+      <w:r>
+        <w:t>The name must be</w:t>
+      </w:r>
+    </w:p>
+    <w:p>
+      <w:pPr>
+        <w:pStyle w:val="ListParagraph"/>
+        <w:numPr>
+          <w:ilvl w:val="1"/>
+          <w:numId w:val="2"/>
+        </w:numPr>
+      </w:pPr>
+      <w:r>
+        <w:t>Main image called “</w:t>
+      </w:r>
+      <w:proofErr w:type="spellStart"/>
+      <w:r>
+        <w:t>mkt</w:t>
+      </w:r>
+      <w:proofErr w:type="spellEnd"/>
+      <w:r>
+        <w:t>-logo”</w:t>
+      </w:r>
+    </w:p>
+    <w:p>
+      <w:pPr>
+        <w:pStyle w:val="ListParagraph"/>
+        <w:numPr>
+          <w:ilvl w:val="1"/>
+          <w:numId w:val="2"/>
+        </w:numPr>
+      </w:pPr>
+      <w:r>
+        <w:t>Alternate image called “</w:t>
+      </w:r>
+      <w:proofErr w:type="spellStart"/>
+      <w:r>
+        <w:t>mkt</w:t>
+      </w:r>
+      <w:proofErr w:type="spellEnd"/>
+      <w:r>
+        <w:t>-logo-alt”</w:t>
+      </w:r>
+    </w:p>
+    <w:p>
+      <w:pPr>
+        <w:pStyle w:val="ListParagraph"/>
+      </w:pPr>
+    </w:p>
     <w:p>
       <w:pPr>
         <w:pStyle w:val="Title"/>
       </w:pPr>
-      <w:r>
-        <w:t>Disable Comment</w:t>
-      </w:r>
-    </w:p>
-    <w:p>
-      <w:r>
-        <w:t>Set the options as below</w:t>
+      <w:bookmarkStart w:id="0" w:name="_GoBack"/>
+      <w:bookmarkEnd w:id="0"/>
+      <w:r>
+        <w:t>Upper Menu</w:t>
       </w:r>
     </w:p>
     <w:p>
@@ -482,10 +584,10 @@
           <w:noProof/>
         </w:rPr>
         <w:drawing>
-          <wp:inline distT="0" distB="0" distL="0" distR="0" wp14:anchorId="77036AE3" wp14:editId="044A0E49">
-            <wp:extent cx="5943600" cy="3399790"/>
+          <wp:inline distT="0" distB="0" distL="0" distR="0" wp14:anchorId="4FDF9101" wp14:editId="4ECAA449">
+            <wp:extent cx="5943600" cy="345440"/>
             <wp:effectExtent l="0" t="0" r="0" b="0"/>
-            <wp:docPr id="2" name="Picture 2"/>
+            <wp:docPr id="12" name="Picture 12"/>
             <wp:cNvGraphicFramePr>
               <a:graphicFrameLocks xmlns:a="http://schemas.openxmlformats.org/drawingml/2006/main" noChangeAspect="1"/>
             </wp:cNvGraphicFramePr>
@@ -505,7 +607,7 @@
                   <pic:spPr>
                     <a:xfrm>
                       <a:off x="0" y="0"/>
-                      <a:ext cx="5943600" cy="3399790"/>
+                      <a:ext cx="5943600" cy="345440"/>
                     </a:xfrm>
                     <a:prstGeom prst="rect">
                       <a:avLst/>
@@ -520,24 +622,13 @@
     </w:p>
     <w:p>
       <w:r>
-        <w:t xml:space="preserve">   </w:t>
-      </w:r>
-      <w:r>
-        <w:t xml:space="preserve">   </w:t>
-      </w:r>
-    </w:p>
-    <w:p>
-      <w:pPr>
-        <w:pStyle w:val="Title"/>
-      </w:pPr>
-      <w:r>
-        <w:lastRenderedPageBreak/>
-        <w:t>Author Management</w:t>
-      </w:r>
-    </w:p>
-    <w:p>
-      <w:r>
-        <w:t xml:space="preserve">Create authors </w:t>
+        <w:t xml:space="preserve">You can modify the two menu links above by going to appearance &gt; menus and create the latest two menu links (link order is important) as </w:t>
+      </w:r>
+      <w:r>
+        <w:t xml:space="preserve">shown </w:t>
+      </w:r>
+      <w:r>
+        <w:t xml:space="preserve">below. </w:t>
       </w:r>
     </w:p>
     <w:p>
@@ -546,10 +637,10 @@
           <w:noProof/>
         </w:rPr>
         <w:drawing>
-          <wp:inline distT="0" distB="0" distL="0" distR="0" wp14:anchorId="01871126" wp14:editId="45AB4256">
-            <wp:extent cx="5943600" cy="1124585"/>
+          <wp:inline distT="0" distB="0" distL="0" distR="0" wp14:anchorId="4F0D64F4" wp14:editId="4FE6B5B6">
+            <wp:extent cx="4076700" cy="2631562"/>
             <wp:effectExtent l="0" t="0" r="0" b="0"/>
-            <wp:docPr id="4" name="Picture 4"/>
+            <wp:docPr id="11" name="Picture 11"/>
             <wp:cNvGraphicFramePr>
               <a:graphicFrameLocks xmlns:a="http://schemas.openxmlformats.org/drawingml/2006/main" noChangeAspect="1"/>
             </wp:cNvGraphicFramePr>
@@ -569,7 +660,7 @@
                   <pic:spPr>
                     <a:xfrm>
                       <a:off x="0" y="0"/>
-                      <a:ext cx="5943600" cy="1124585"/>
+                      <a:ext cx="4078050" cy="2632433"/>
                     </a:xfrm>
                     <a:prstGeom prst="rect">
                       <a:avLst/>
@@ -582,33 +673,19 @@
         </w:drawing>
       </w:r>
     </w:p>
-    <w:p>
-      <w:r>
-        <w:t>Assigning a post to an author</w:t>
-      </w:r>
-    </w:p>
-    <w:p>
-      <w:pPr>
-        <w:pStyle w:val="ListParagraph"/>
-        <w:numPr>
-          <w:ilvl w:val="0"/>
-          <w:numId w:val="4"/>
-        </w:numPr>
-      </w:pPr>
-      <w:r>
-        <w:t>Go to edit a post</w:t>
-      </w:r>
-    </w:p>
-    <w:p>
-      <w:pPr>
-        <w:pStyle w:val="ListParagraph"/>
-        <w:numPr>
-          <w:ilvl w:val="0"/>
-          <w:numId w:val="4"/>
-        </w:numPr>
-      </w:pPr>
-      <w:r>
-        <w:t>Expand “Screen Options” and check “Author”</w:t>
+    <w:p/>
+    <w:p>
+      <w:pPr>
+        <w:pStyle w:val="Title"/>
+      </w:pPr>
+      <w:r>
+        <w:t>Disable Comment</w:t>
+      </w:r>
+    </w:p>
+    <w:p>
+      <w:r>
+        <w:lastRenderedPageBreak/>
+        <w:t>Set the options as below</w:t>
       </w:r>
     </w:p>
     <w:p>
@@ -617,10 +694,10 @@
           <w:noProof/>
         </w:rPr>
         <w:drawing>
-          <wp:inline distT="0" distB="0" distL="0" distR="0" wp14:anchorId="70C85EA9" wp14:editId="68B9974B">
-            <wp:extent cx="5943600" cy="2033270"/>
-            <wp:effectExtent l="0" t="0" r="0" b="5080"/>
-            <wp:docPr id="5" name="Picture 5"/>
+          <wp:inline distT="0" distB="0" distL="0" distR="0" wp14:anchorId="77036AE3" wp14:editId="044A0E49">
+            <wp:extent cx="5943600" cy="3399790"/>
+            <wp:effectExtent l="0" t="0" r="0" b="0"/>
+            <wp:docPr id="2" name="Picture 2"/>
             <wp:cNvGraphicFramePr>
               <a:graphicFrameLocks xmlns:a="http://schemas.openxmlformats.org/drawingml/2006/main" noChangeAspect="1"/>
             </wp:cNvGraphicFramePr>
@@ -640,7 +717,7 @@
                   <pic:spPr>
                     <a:xfrm>
                       <a:off x="0" y="0"/>
-                      <a:ext cx="5943600" cy="2033270"/>
+                      <a:ext cx="5943600" cy="3399790"/>
                     </a:xfrm>
                     <a:prstGeom prst="rect">
                       <a:avLst/>
@@ -654,31 +731,36 @@
       </w:r>
     </w:p>
     <w:p>
-      <w:pPr>
-        <w:pStyle w:val="ListParagraph"/>
-        <w:numPr>
-          <w:ilvl w:val="0"/>
-          <w:numId w:val="4"/>
-        </w:numPr>
-      </w:pPr>
-      <w:r>
-        <w:t>Author option will show up for you to select one</w:t>
-      </w:r>
-    </w:p>
-    <w:p>
-      <w:pPr>
-        <w:ind w:left="360"/>
-      </w:pPr>
+      <w:r>
+        <w:t xml:space="preserve">   </w:t>
+      </w:r>
+      <w:r>
+        <w:t xml:space="preserve">   </w:t>
+      </w:r>
+    </w:p>
+    <w:p>
+      <w:pPr>
+        <w:pStyle w:val="Title"/>
+      </w:pPr>
+      <w:r>
+        <w:t>Author Management</w:t>
+      </w:r>
+    </w:p>
+    <w:p>
+      <w:r>
+        <w:t xml:space="preserve">Create authors </w:t>
+      </w:r>
+    </w:p>
+    <w:p>
       <w:r>
         <w:rPr>
           <w:noProof/>
         </w:rPr>
-        <w:lastRenderedPageBreak/>
         <w:drawing>
-          <wp:inline distT="0" distB="0" distL="0" distR="0" wp14:anchorId="3AA21997" wp14:editId="3B363BB8">
-            <wp:extent cx="5943600" cy="3477895"/>
-            <wp:effectExtent l="0" t="0" r="0" b="8255"/>
-            <wp:docPr id="7" name="Picture 7"/>
+          <wp:inline distT="0" distB="0" distL="0" distR="0" wp14:anchorId="01871126" wp14:editId="45AB4256">
+            <wp:extent cx="5943600" cy="1124585"/>
+            <wp:effectExtent l="0" t="0" r="0" b="0"/>
+            <wp:docPr id="4" name="Picture 4"/>
             <wp:cNvGraphicFramePr>
               <a:graphicFrameLocks xmlns:a="http://schemas.openxmlformats.org/drawingml/2006/main" noChangeAspect="1"/>
             </wp:cNvGraphicFramePr>
@@ -698,6 +780,135 @@
                   <pic:spPr>
                     <a:xfrm>
                       <a:off x="0" y="0"/>
+                      <a:ext cx="5943600" cy="1124585"/>
+                    </a:xfrm>
+                    <a:prstGeom prst="rect">
+                      <a:avLst/>
+                    </a:prstGeom>
+                  </pic:spPr>
+                </pic:pic>
+              </a:graphicData>
+            </a:graphic>
+          </wp:inline>
+        </w:drawing>
+      </w:r>
+    </w:p>
+    <w:p>
+      <w:r>
+        <w:t>Assigning a post to an author</w:t>
+      </w:r>
+    </w:p>
+    <w:p>
+      <w:pPr>
+        <w:pStyle w:val="ListParagraph"/>
+        <w:numPr>
+          <w:ilvl w:val="0"/>
+          <w:numId w:val="4"/>
+        </w:numPr>
+      </w:pPr>
+      <w:r>
+        <w:t>Go to edit a post</w:t>
+      </w:r>
+    </w:p>
+    <w:p>
+      <w:pPr>
+        <w:pStyle w:val="ListParagraph"/>
+        <w:numPr>
+          <w:ilvl w:val="0"/>
+          <w:numId w:val="4"/>
+        </w:numPr>
+      </w:pPr>
+      <w:r>
+        <w:t>Expand “Screen Options” and check “Author”</w:t>
+      </w:r>
+    </w:p>
+    <w:p>
+      <w:r>
+        <w:rPr>
+          <w:noProof/>
+        </w:rPr>
+        <w:lastRenderedPageBreak/>
+        <w:drawing>
+          <wp:inline distT="0" distB="0" distL="0" distR="0" wp14:anchorId="70C85EA9" wp14:editId="68B9974B">
+            <wp:extent cx="5943600" cy="2033270"/>
+            <wp:effectExtent l="0" t="0" r="0" b="5080"/>
+            <wp:docPr id="5" name="Picture 5"/>
+            <wp:cNvGraphicFramePr>
+              <a:graphicFrameLocks xmlns:a="http://schemas.openxmlformats.org/drawingml/2006/main" noChangeAspect="1"/>
+            </wp:cNvGraphicFramePr>
+            <a:graphic xmlns:a="http://schemas.openxmlformats.org/drawingml/2006/main">
+              <a:graphicData uri="http://schemas.openxmlformats.org/drawingml/2006/picture">
+                <pic:pic xmlns:pic="http://schemas.openxmlformats.org/drawingml/2006/picture">
+                  <pic:nvPicPr>
+                    <pic:cNvPr id="0" name=""/>
+                    <pic:cNvPicPr/>
+                  </pic:nvPicPr>
+                  <pic:blipFill>
+                    <a:blip r:embed="rId17"/>
+                    <a:stretch>
+                      <a:fillRect/>
+                    </a:stretch>
+                  </pic:blipFill>
+                  <pic:spPr>
+                    <a:xfrm>
+                      <a:off x="0" y="0"/>
+                      <a:ext cx="5943600" cy="2033270"/>
+                    </a:xfrm>
+                    <a:prstGeom prst="rect">
+                      <a:avLst/>
+                    </a:prstGeom>
+                  </pic:spPr>
+                </pic:pic>
+              </a:graphicData>
+            </a:graphic>
+          </wp:inline>
+        </w:drawing>
+      </w:r>
+    </w:p>
+    <w:p>
+      <w:pPr>
+        <w:pStyle w:val="ListParagraph"/>
+        <w:numPr>
+          <w:ilvl w:val="0"/>
+          <w:numId w:val="4"/>
+        </w:numPr>
+      </w:pPr>
+      <w:r>
+        <w:t>Author option will show up for you to select one</w:t>
+      </w:r>
+    </w:p>
+    <w:p>
+      <w:pPr>
+        <w:ind w:left="360"/>
+      </w:pPr>
+      <w:r>
+        <w:rPr>
+          <w:noProof/>
+        </w:rPr>
+        <w:drawing>
+          <wp:inline distT="0" distB="0" distL="0" distR="0" wp14:anchorId="3AA21997" wp14:editId="3B363BB8">
+            <wp:extent cx="5943600" cy="3477895"/>
+            <wp:effectExtent l="0" t="0" r="0" b="8255"/>
+            <wp:docPr id="7" name="Picture 7"/>
+            <wp:cNvGraphicFramePr>
+              <a:graphicFrameLocks xmlns:a="http://schemas.openxmlformats.org/drawingml/2006/main" noChangeAspect="1"/>
+            </wp:cNvGraphicFramePr>
+            <a:graphic xmlns:a="http://schemas.openxmlformats.org/drawingml/2006/main">
+              <a:graphicData uri="http://schemas.openxmlformats.org/drawingml/2006/picture">
+                <pic:pic xmlns:pic="http://schemas.openxmlformats.org/drawingml/2006/picture">
+                  <pic:nvPicPr>
+                    <pic:cNvPr id="0" name=""/>
+                    <pic:cNvPicPr/>
+                  </pic:nvPicPr>
+                  <pic:blipFill>
+                    <a:blip r:embed="rId18"/>
+                    <a:stretch>
+                      <a:fillRect/>
+                    </a:stretch>
+                  </pic:blipFill>
+                  <pic:spPr>
+                    <a:xfrm>
+                      <a:off x="0" y="0"/>
                       <a:ext cx="5943600" cy="3477895"/>
                     </a:xfrm>
                     <a:prstGeom prst="rect">
@@ -721,6 +932,81 @@
         <w:pStyle w:val="Title"/>
       </w:pPr>
       <w:r>
+        <w:t>How to Assign Posts to a User</w:t>
+      </w:r>
+    </w:p>
+    <w:p>
+      <w:pPr>
+        <w:pStyle w:val="ListParagraph"/>
+        <w:numPr>
+          <w:ilvl w:val="0"/>
+          <w:numId w:val="9"/>
+        </w:numPr>
+      </w:pPr>
+      <w:r>
+        <w:t xml:space="preserve">Click the "Posts" menu on the left side of the main menu of your </w:t>
+      </w:r>
+      <w:proofErr w:type="spellStart"/>
+      <w:r>
+        <w:t>WordPress</w:t>
+      </w:r>
+      <w:proofErr w:type="spellEnd"/>
+      <w:r>
+        <w:t xml:space="preserve"> website. This displays a list of the website's most recent published posts.</w:t>
+      </w:r>
+    </w:p>
+    <w:p>
+      <w:pPr>
+        <w:pStyle w:val="ListParagraph"/>
+        <w:numPr>
+          <w:ilvl w:val="0"/>
+          <w:numId w:val="9"/>
+        </w:numPr>
+      </w:pPr>
+      <w:proofErr w:type="gramStart"/>
+      <w:r>
+        <w:t>Hover</w:t>
+      </w:r>
+      <w:proofErr w:type="gramEnd"/>
+      <w:r>
+        <w:t xml:space="preserve"> the mouse over the title of the post you want to assign. A menu appears below the title. Click the "Quick Edit" link. This expands the menu below the post's title.</w:t>
+      </w:r>
+    </w:p>
+    <w:p>
+      <w:pPr>
+        <w:pStyle w:val="ListParagraph"/>
+        <w:numPr>
+          <w:ilvl w:val="0"/>
+          <w:numId w:val="9"/>
+        </w:numPr>
+      </w:pPr>
+      <w:r>
+        <w:lastRenderedPageBreak/>
+        <w:t>Click the "Author" drop-down menu and select the username of the author you want to assign the post to.</w:t>
+      </w:r>
+    </w:p>
+    <w:p>
+      <w:pPr>
+        <w:pStyle w:val="ListParagraph"/>
+        <w:numPr>
+          <w:ilvl w:val="0"/>
+          <w:numId w:val="9"/>
+        </w:numPr>
+      </w:pPr>
+      <w:r>
+        <w:t>Click the "Update" button on the right side of the page.</w:t>
+      </w:r>
+    </w:p>
+    <w:p>
+      <w:pPr>
+        <w:ind w:left="360"/>
+      </w:pPr>
+    </w:p>
+    <w:p>
+      <w:pPr>
+        <w:pStyle w:val="Title"/>
+      </w:pPr>
+      <w:r>
         <w:t>Social Media Sharing</w:t>
       </w:r>
       <w:r>
@@ -742,7 +1028,7 @@
           <w:rStyle w:val="Hyperlink"/>
         </w:rPr>
       </w:pPr>
-      <w:hyperlink r:id="rId17" w:anchor="adding-your-own-service" w:history="1">
+      <w:hyperlink r:id="rId19" w:anchor="adding-your-own-service" w:history="1">
         <w:r>
           <w:rPr>
             <w:rStyle w:val="Hyperlink"/>
@@ -764,8 +1050,6 @@
       <w:r>
         <w:t>” to add a new social sharing service you need.</w:t>
       </w:r>
-      <w:bookmarkStart w:id="0" w:name="_GoBack"/>
-      <w:bookmarkEnd w:id="0"/>
     </w:p>
     <w:p>
       <w:pPr>
@@ -787,7 +1071,7 @@
       <w:r>
         <w:t xml:space="preserve">You must register an account (per author) at </w:t>
       </w:r>
-      <w:hyperlink r:id="rId18" w:history="1">
+      <w:hyperlink r:id="rId20" w:history="1">
         <w:r>
           <w:rPr>
             <w:rStyle w:val="Hyperlink"/>
@@ -799,7 +1083,15 @@
         <w:t xml:space="preserve"> by using author email to register.</w:t>
       </w:r>
       <w:r>
-        <w:t xml:space="preserve"> Then, upload image to gravatar profile.</w:t>
+        <w:t xml:space="preserve"> Then, upload image to </w:t>
+      </w:r>
+      <w:proofErr w:type="spellStart"/>
+      <w:r>
+        <w:t>gravatar</w:t>
+      </w:r>
+      <w:proofErr w:type="spellEnd"/>
+      <w:r>
+        <w:t xml:space="preserve"> profile.</w:t>
       </w:r>
     </w:p>
     <w:p/>
@@ -837,130 +1129,6 @@
             <wp:extent cx="5943600" cy="4040505"/>
             <wp:effectExtent l="0" t="0" r="0" b="0"/>
             <wp:docPr id="6" name="Picture 6"/>
-            <wp:cNvGraphicFramePr>
-              <a:graphicFrameLocks xmlns:a="http://schemas.openxmlformats.org/drawingml/2006/main" noChangeAspect="1"/>
-            </wp:cNvGraphicFramePr>
-            <a:graphic xmlns:a="http://schemas.openxmlformats.org/drawingml/2006/main">
-              <a:graphicData uri="http://schemas.openxmlformats.org/drawingml/2006/picture">
-                <pic:pic xmlns:pic="http://schemas.openxmlformats.org/drawingml/2006/picture">
-                  <pic:nvPicPr>
-                    <pic:cNvPr id="0" name=""/>
-                    <pic:cNvPicPr/>
-                  </pic:nvPicPr>
-                  <pic:blipFill>
-                    <a:blip r:embed="rId19"/>
-                    <a:stretch>
-                      <a:fillRect/>
-                    </a:stretch>
-                  </pic:blipFill>
-                  <pic:spPr>
-                    <a:xfrm>
-                      <a:off x="0" y="0"/>
-                      <a:ext cx="5943600" cy="4040505"/>
-                    </a:xfrm>
-                    <a:prstGeom prst="rect">
-                      <a:avLst/>
-                    </a:prstGeom>
-                  </pic:spPr>
-                </pic:pic>
-              </a:graphicData>
-            </a:graphic>
-          </wp:inline>
-        </w:drawing>
-      </w:r>
-    </w:p>
-    <w:p>
-      <w:pPr>
-        <w:ind w:left="360"/>
-      </w:pPr>
-    </w:p>
-    <w:p>
-      <w:pPr>
-        <w:pStyle w:val="ListParagraph"/>
-        <w:numPr>
-          <w:ilvl w:val="0"/>
-          <w:numId w:val="4"/>
-        </w:numPr>
-      </w:pPr>
-      <w:r>
-        <w:t>Go to a user and specify LinkedIn url for that user</w:t>
-      </w:r>
-    </w:p>
-    <w:p>
-      <w:pPr>
-        <w:ind w:left="360"/>
-      </w:pPr>
-      <w:r>
-        <w:rPr>
-          <w:noProof/>
-        </w:rPr>
-        <w:lastRenderedPageBreak/>
-        <w:drawing>
-          <wp:inline distT="0" distB="0" distL="0" distR="0" wp14:anchorId="219DF3AF" wp14:editId="70572946">
-            <wp:extent cx="5943600" cy="3578860"/>
-            <wp:effectExtent l="0" t="0" r="0" b="2540"/>
-            <wp:docPr id="8" name="Picture 8"/>
-            <wp:cNvGraphicFramePr>
-              <a:graphicFrameLocks xmlns:a="http://schemas.openxmlformats.org/drawingml/2006/main" noChangeAspect="1"/>
-            </wp:cNvGraphicFramePr>
-            <a:graphic xmlns:a="http://schemas.openxmlformats.org/drawingml/2006/main">
-              <a:graphicData uri="http://schemas.openxmlformats.org/drawingml/2006/picture">
-                <pic:pic xmlns:pic="http://schemas.openxmlformats.org/drawingml/2006/picture">
-                  <pic:nvPicPr>
-                    <pic:cNvPr id="0" name=""/>
-                    <pic:cNvPicPr/>
-                  </pic:nvPicPr>
-                  <pic:blipFill>
-                    <a:blip r:embed="rId20"/>
-                    <a:stretch>
-                      <a:fillRect/>
-                    </a:stretch>
-                  </pic:blipFill>
-                  <pic:spPr>
-                    <a:xfrm>
-                      <a:off x="0" y="0"/>
-                      <a:ext cx="5943600" cy="3578860"/>
-                    </a:xfrm>
-                    <a:prstGeom prst="rect">
-                      <a:avLst/>
-                    </a:prstGeom>
-                  </pic:spPr>
-                </pic:pic>
-              </a:graphicData>
-            </a:graphic>
-          </wp:inline>
-        </w:drawing>
-      </w:r>
-    </w:p>
-    <w:p>
-      <w:pPr>
-        <w:pStyle w:val="Title"/>
-      </w:pPr>
-      <w:r>
-        <w:t>Create Youtube/Vimeo Posts</w:t>
-      </w:r>
-    </w:p>
-    <w:p>
-      <w:pPr>
-        <w:ind w:left="360"/>
-      </w:pPr>
-      <w:r>
-        <w:t>Make sure “Shortcode Embeds” module of Jetpack plugin is activated.</w:t>
-      </w:r>
-    </w:p>
-    <w:p>
-      <w:pPr>
-        <w:ind w:left="360"/>
-      </w:pPr>
-      <w:r>
-        <w:rPr>
-          <w:noProof/>
-        </w:rPr>
-        <w:drawing>
-          <wp:inline distT="0" distB="0" distL="0" distR="0" wp14:anchorId="6553A7C7" wp14:editId="3B412BEF">
-            <wp:extent cx="5943600" cy="2218055"/>
-            <wp:effectExtent l="0" t="0" r="0" b="0"/>
-            <wp:docPr id="10" name="Picture 10"/>
             <wp:cNvGraphicFramePr>
               <a:graphicFrameLocks xmlns:a="http://schemas.openxmlformats.org/drawingml/2006/main" noChangeAspect="1"/>
             </wp:cNvGraphicFramePr>
@@ -980,7 +1148,7 @@
                   <pic:spPr>
                     <a:xfrm>
                       <a:off x="0" y="0"/>
-                      <a:ext cx="5943600" cy="2218055"/>
+                      <a:ext cx="5943600" cy="4040505"/>
                     </a:xfrm>
                     <a:prstGeom prst="rect">
                       <a:avLst/>
@@ -997,16 +1165,41 @@
       <w:pPr>
         <w:ind w:left="360"/>
       </w:pPr>
+    </w:p>
+    <w:p>
+      <w:pPr>
+        <w:pStyle w:val="ListParagraph"/>
+        <w:numPr>
+          <w:ilvl w:val="0"/>
+          <w:numId w:val="4"/>
+        </w:numPr>
+      </w:pPr>
+      <w:r>
+        <w:t xml:space="preserve">Go to a user and specify LinkedIn </w:t>
+      </w:r>
+      <w:proofErr w:type="spellStart"/>
+      <w:r>
+        <w:t>url</w:t>
+      </w:r>
+      <w:proofErr w:type="spellEnd"/>
+      <w:r>
+        <w:t xml:space="preserve"> for that user</w:t>
+      </w:r>
+    </w:p>
+    <w:p>
+      <w:pPr>
+        <w:ind w:left="360"/>
+      </w:pPr>
       <w:r>
         <w:rPr>
           <w:noProof/>
         </w:rPr>
         <w:lastRenderedPageBreak/>
         <w:drawing>
-          <wp:inline distT="0" distB="0" distL="0" distR="0" wp14:anchorId="0E911CC7" wp14:editId="5881A0AE">
-            <wp:extent cx="5943600" cy="2894330"/>
-            <wp:effectExtent l="0" t="0" r="0" b="1270"/>
-            <wp:docPr id="13" name="Picture 13"/>
+          <wp:inline distT="0" distB="0" distL="0" distR="0" wp14:anchorId="219DF3AF" wp14:editId="70572946">
+            <wp:extent cx="5943600" cy="3578860"/>
+            <wp:effectExtent l="0" t="0" r="0" b="2540"/>
+            <wp:docPr id="8" name="Picture 8"/>
             <wp:cNvGraphicFramePr>
               <a:graphicFrameLocks xmlns:a="http://schemas.openxmlformats.org/drawingml/2006/main" noChangeAspect="1"/>
             </wp:cNvGraphicFramePr>
@@ -1026,6 +1219,137 @@
                   <pic:spPr>
                     <a:xfrm>
                       <a:off x="0" y="0"/>
+                      <a:ext cx="5943600" cy="3578860"/>
+                    </a:xfrm>
+                    <a:prstGeom prst="rect">
+                      <a:avLst/>
+                    </a:prstGeom>
+                  </pic:spPr>
+                </pic:pic>
+              </a:graphicData>
+            </a:graphic>
+          </wp:inline>
+        </w:drawing>
+      </w:r>
+    </w:p>
+    <w:p>
+      <w:pPr>
+        <w:pStyle w:val="Title"/>
+      </w:pPr>
+      <w:r>
+        <w:t xml:space="preserve">Create </w:t>
+      </w:r>
+      <w:proofErr w:type="spellStart"/>
+      <w:r>
+        <w:t>Youtube</w:t>
+      </w:r>
+      <w:proofErr w:type="spellEnd"/>
+      <w:r>
+        <w:t>/</w:t>
+      </w:r>
+      <w:proofErr w:type="spellStart"/>
+      <w:r>
+        <w:t>Vimeo</w:t>
+      </w:r>
+      <w:proofErr w:type="spellEnd"/>
+      <w:r>
+        <w:t xml:space="preserve"> Posts</w:t>
+      </w:r>
+    </w:p>
+    <w:p>
+      <w:pPr>
+        <w:ind w:left="360"/>
+      </w:pPr>
+      <w:r>
+        <w:t>Make sure “</w:t>
+      </w:r>
+      <w:proofErr w:type="spellStart"/>
+      <w:r>
+        <w:t>Shortcode</w:t>
+      </w:r>
+      <w:proofErr w:type="spellEnd"/>
+      <w:r>
+        <w:t xml:space="preserve"> Embeds” module of Jetpack plugin is activated.</w:t>
+      </w:r>
+    </w:p>
+    <w:p>
+      <w:pPr>
+        <w:ind w:left="360"/>
+      </w:pPr>
+      <w:r>
+        <w:rPr>
+          <w:noProof/>
+        </w:rPr>
+        <w:drawing>
+          <wp:inline distT="0" distB="0" distL="0" distR="0" wp14:anchorId="6553A7C7" wp14:editId="3B412BEF">
+            <wp:extent cx="5943600" cy="2218055"/>
+            <wp:effectExtent l="0" t="0" r="0" b="0"/>
+            <wp:docPr id="10" name="Picture 10"/>
+            <wp:cNvGraphicFramePr>
+              <a:graphicFrameLocks xmlns:a="http://schemas.openxmlformats.org/drawingml/2006/main" noChangeAspect="1"/>
+            </wp:cNvGraphicFramePr>
+            <a:graphic xmlns:a="http://schemas.openxmlformats.org/drawingml/2006/main">
+              <a:graphicData uri="http://schemas.openxmlformats.org/drawingml/2006/picture">
+                <pic:pic xmlns:pic="http://schemas.openxmlformats.org/drawingml/2006/picture">
+                  <pic:nvPicPr>
+                    <pic:cNvPr id="0" name=""/>
+                    <pic:cNvPicPr/>
+                  </pic:nvPicPr>
+                  <pic:blipFill>
+                    <a:blip r:embed="rId23"/>
+                    <a:stretch>
+                      <a:fillRect/>
+                    </a:stretch>
+                  </pic:blipFill>
+                  <pic:spPr>
+                    <a:xfrm>
+                      <a:off x="0" y="0"/>
+                      <a:ext cx="5943600" cy="2218055"/>
+                    </a:xfrm>
+                    <a:prstGeom prst="rect">
+                      <a:avLst/>
+                    </a:prstGeom>
+                  </pic:spPr>
+                </pic:pic>
+              </a:graphicData>
+            </a:graphic>
+          </wp:inline>
+        </w:drawing>
+      </w:r>
+    </w:p>
+    <w:p>
+      <w:pPr>
+        <w:ind w:left="360"/>
+      </w:pPr>
+      <w:r>
+        <w:rPr>
+          <w:noProof/>
+        </w:rPr>
+        <w:lastRenderedPageBreak/>
+        <w:drawing>
+          <wp:inline distT="0" distB="0" distL="0" distR="0" wp14:anchorId="0E911CC7" wp14:editId="5881A0AE">
+            <wp:extent cx="5943600" cy="2894330"/>
+            <wp:effectExtent l="0" t="0" r="0" b="1270"/>
+            <wp:docPr id="13" name="Picture 13"/>
+            <wp:cNvGraphicFramePr>
+              <a:graphicFrameLocks xmlns:a="http://schemas.openxmlformats.org/drawingml/2006/main" noChangeAspect="1"/>
+            </wp:cNvGraphicFramePr>
+            <a:graphic xmlns:a="http://schemas.openxmlformats.org/drawingml/2006/main">
+              <a:graphicData uri="http://schemas.openxmlformats.org/drawingml/2006/picture">
+                <pic:pic xmlns:pic="http://schemas.openxmlformats.org/drawingml/2006/picture">
+                  <pic:nvPicPr>
+                    <pic:cNvPr id="0" name=""/>
+                    <pic:cNvPicPr/>
+                  </pic:nvPicPr>
+                  <pic:blipFill>
+                    <a:blip r:embed="rId24"/>
+                    <a:stretch>
+                      <a:fillRect/>
+                    </a:stretch>
+                  </pic:blipFill>
+                  <pic:spPr>
+                    <a:xfrm>
+                      <a:off x="0" y="0"/>
                       <a:ext cx="5943600" cy="2894330"/>
                     </a:xfrm>
                     <a:prstGeom prst="rect">
@@ -1048,19 +1372,45 @@
         </w:numPr>
       </w:pPr>
       <w:r>
-        <w:t>Enter shortcode [youtube</w:t>
-      </w:r>
+        <w:t xml:space="preserve">Enter </w:t>
+      </w:r>
+      <w:proofErr w:type="spellStart"/>
+      <w:r>
+        <w:t>shortcode</w:t>
+      </w:r>
+      <w:proofErr w:type="spellEnd"/>
+      <w:r>
+        <w:t xml:space="preserve"> [</w:t>
+      </w:r>
+      <w:proofErr w:type="spellStart"/>
+      <w:r>
+        <w:t>youtube</w:t>
+      </w:r>
+      <w:proofErr w:type="spellEnd"/>
       <w:r>
         <w:t>=URL</w:t>
       </w:r>
       <w:r>
-        <w:t>] or [vimeo</w:t>
-      </w:r>
+        <w:t>] or [</w:t>
+      </w:r>
+      <w:proofErr w:type="spellStart"/>
+      <w:r>
+        <w:t>vimeo</w:t>
+      </w:r>
+      <w:proofErr w:type="spellEnd"/>
       <w:r>
         <w:t>=URL</w:t>
       </w:r>
       <w:r>
-        <w:t>] shortcode.</w:t>
+        <w:t xml:space="preserve">] </w:t>
+      </w:r>
+      <w:proofErr w:type="spellStart"/>
+      <w:r>
+        <w:t>shortcode</w:t>
+      </w:r>
+      <w:proofErr w:type="spellEnd"/>
+      <w:r>
+        <w:t>.</w:t>
       </w:r>
     </w:p>
     <w:p>
@@ -1076,9 +1426,17 @@
         <w:pStyle w:val="ListParagraph"/>
       </w:pPr>
       <w:r>
-        <w:t xml:space="preserve">For Youtube: </w:t>
-      </w:r>
-      <w:hyperlink r:id="rId23" w:history="1">
+        <w:t xml:space="preserve">For </w:t>
+      </w:r>
+      <w:proofErr w:type="spellStart"/>
+      <w:r>
+        <w:t>Youtube</w:t>
+      </w:r>
+      <w:proofErr w:type="spellEnd"/>
+      <w:r>
+        <w:t xml:space="preserve">: </w:t>
+      </w:r>
+      <w:hyperlink r:id="rId25" w:history="1">
         <w:r>
           <w:rPr>
             <w:rStyle w:val="Hyperlink"/>
@@ -1092,9 +1450,17 @@
         <w:pStyle w:val="ListParagraph"/>
       </w:pPr>
       <w:r>
-        <w:t xml:space="preserve">For Vimeo: </w:t>
-      </w:r>
-      <w:hyperlink r:id="rId24" w:history="1">
+        <w:t xml:space="preserve">For </w:t>
+      </w:r>
+      <w:proofErr w:type="spellStart"/>
+      <w:r>
+        <w:t>Vimeo</w:t>
+      </w:r>
+      <w:proofErr w:type="spellEnd"/>
+      <w:r>
+        <w:t xml:space="preserve">: </w:t>
+      </w:r>
+      <w:hyperlink r:id="rId26" w:history="1">
         <w:r>
           <w:rPr>
             <w:rStyle w:val="Hyperlink"/>
@@ -1146,6 +1512,359 @@
       <w:r>
         <w:t>Save/Update post</w:t>
       </w:r>
+    </w:p>
+    <w:p/>
+    <w:p/>
+    <w:p/>
+    <w:p/>
+    <w:p/>
+    <w:p/>
+    <w:p/>
+    <w:p/>
+    <w:p/>
+    <w:p>
+      <w:pPr>
+        <w:pStyle w:val="Title"/>
+      </w:pPr>
+      <w:r>
+        <w:lastRenderedPageBreak/>
+        <w:t xml:space="preserve">Create </w:t>
+      </w:r>
+      <w:proofErr w:type="spellStart"/>
+      <w:r>
+        <w:t>SlideShare</w:t>
+      </w:r>
+      <w:proofErr w:type="spellEnd"/>
+      <w:r>
+        <w:t xml:space="preserve"> Posts</w:t>
+      </w:r>
+    </w:p>
+    <w:p>
+      <w:pPr>
+        <w:pStyle w:val="ListParagraph"/>
+        <w:numPr>
+          <w:ilvl w:val="0"/>
+          <w:numId w:val="10"/>
+        </w:numPr>
+      </w:pPr>
+      <w:r>
+        <w:t>Go to create a new post</w:t>
+      </w:r>
+    </w:p>
+    <w:p>
+      <w:pPr>
+        <w:pStyle w:val="ListParagraph"/>
+        <w:numPr>
+          <w:ilvl w:val="0"/>
+          <w:numId w:val="10"/>
+        </w:numPr>
+      </w:pPr>
+      <w:r>
+        <w:t>Follow these steps and copy embed code</w:t>
+      </w:r>
+      <w:r>
+        <w:br/>
+      </w:r>
+      <w:r>
+        <w:rPr>
+          <w:noProof/>
+        </w:rPr>
+        <w:drawing>
+          <wp:inline distT="0" distB="0" distL="0" distR="0" wp14:anchorId="7A048903" wp14:editId="1B09256A">
+            <wp:extent cx="2901950" cy="2395039"/>
+            <wp:effectExtent l="0" t="0" r="0" b="5715"/>
+            <wp:docPr id="9" name="Picture 9"/>
+            <wp:cNvGraphicFramePr>
+              <a:graphicFrameLocks xmlns:a="http://schemas.openxmlformats.org/drawingml/2006/main" noChangeAspect="1"/>
+            </wp:cNvGraphicFramePr>
+            <a:graphic xmlns:a="http://schemas.openxmlformats.org/drawingml/2006/main">
+              <a:graphicData uri="http://schemas.openxmlformats.org/drawingml/2006/picture">
+                <pic:pic xmlns:pic="http://schemas.openxmlformats.org/drawingml/2006/picture">
+                  <pic:nvPicPr>
+                    <pic:cNvPr id="0" name=""/>
+                    <pic:cNvPicPr/>
+                  </pic:nvPicPr>
+                  <pic:blipFill>
+                    <a:blip r:embed="rId27"/>
+                    <a:stretch>
+                      <a:fillRect/>
+                    </a:stretch>
+                  </pic:blipFill>
+                  <pic:spPr>
+                    <a:xfrm>
+                      <a:off x="0" y="0"/>
+                      <a:ext cx="2904816" cy="2397405"/>
+                    </a:xfrm>
+                    <a:prstGeom prst="rect">
+                      <a:avLst/>
+                    </a:prstGeom>
+                  </pic:spPr>
+                </pic:pic>
+              </a:graphicData>
+            </a:graphic>
+          </wp:inline>
+        </w:drawing>
+      </w:r>
+    </w:p>
+    <w:p>
+      <w:pPr>
+        <w:pStyle w:val="ListParagraph"/>
+        <w:numPr>
+          <w:ilvl w:val="0"/>
+          <w:numId w:val="10"/>
+        </w:numPr>
+      </w:pPr>
+      <w:r>
+        <w:t xml:space="preserve">Paste embed code to </w:t>
+      </w:r>
+      <w:r>
+        <w:rPr>
+          <w:u w:val="single"/>
+        </w:rPr>
+        <w:t>the beginning</w:t>
+      </w:r>
+      <w:r>
+        <w:t xml:space="preserve"> of the post content</w:t>
+      </w:r>
+    </w:p>
+    <w:p>
+      <w:pPr>
+        <w:pStyle w:val="ListParagraph"/>
+        <w:numPr>
+          <w:ilvl w:val="0"/>
+          <w:numId w:val="10"/>
+        </w:numPr>
+      </w:pPr>
+      <w:r>
+        <w:t xml:space="preserve">(Optional)  You can modify the embed code. </w:t>
+      </w:r>
+    </w:p>
+    <w:p>
+      <w:pPr>
+        <w:pStyle w:val="ListParagraph"/>
+        <w:rPr>
+          <w:u w:val="single"/>
+        </w:rPr>
+      </w:pPr>
+      <w:r>
+        <w:rPr>
+          <w:u w:val="single"/>
+        </w:rPr>
+        <w:t>Recommendations</w:t>
+      </w:r>
+    </w:p>
+    <w:p>
+      <w:pPr>
+        <w:pStyle w:val="ListParagraph"/>
+        <w:numPr>
+          <w:ilvl w:val="0"/>
+          <w:numId w:val="11"/>
+        </w:numPr>
+      </w:pPr>
+      <w:r>
+        <w:t>Keep only &lt;</w:t>
+      </w:r>
+      <w:proofErr w:type="spellStart"/>
+      <w:r>
+        <w:t>iframe</w:t>
+      </w:r>
+      <w:proofErr w:type="spellEnd"/>
+      <w:r>
+        <w:t>&gt;…&lt;/</w:t>
+      </w:r>
+      <w:proofErr w:type="spellStart"/>
+      <w:r>
+        <w:t>iframe</w:t>
+      </w:r>
+      <w:proofErr w:type="spellEnd"/>
+      <w:r>
+        <w:t>&gt; and delete the rest of the code</w:t>
+      </w:r>
+    </w:p>
+    <w:p>
+      <w:pPr>
+        <w:pStyle w:val="ListParagraph"/>
+        <w:numPr>
+          <w:ilvl w:val="0"/>
+          <w:numId w:val="11"/>
+        </w:numPr>
+      </w:pPr>
+      <w:r>
+        <w:t xml:space="preserve">Change width parameter to </w:t>
+      </w:r>
+      <w:r>
+        <w:rPr>
+          <w:b/>
+          <w:bCs/>
+        </w:rPr>
+        <w:t>width=”100%”</w:t>
+      </w:r>
+    </w:p>
+    <w:p>
+      <w:pPr>
+        <w:pStyle w:val="ListParagraph"/>
+        <w:numPr>
+          <w:ilvl w:val="0"/>
+          <w:numId w:val="11"/>
+        </w:numPr>
+      </w:pPr>
+      <w:r>
+        <w:t>Recommend using height = “355”</w:t>
+      </w:r>
+    </w:p>
+    <w:p>
+      <w:pPr>
+        <w:pStyle w:val="ListParagraph"/>
+        <w:rPr>
+          <w:u w:val="single"/>
+        </w:rPr>
+      </w:pPr>
+      <w:r>
+        <w:rPr>
+          <w:u w:val="single"/>
+        </w:rPr>
+        <w:t>Sample Modified Code</w:t>
+      </w:r>
+    </w:p>
+    <w:p>
+      <w:pPr>
+        <w:pStyle w:val="ListParagraph"/>
+        <w:rPr>
+          <w:color w:val="365F91" w:themeColor="accent1" w:themeShade="BF"/>
+        </w:rPr>
+      </w:pPr>
+      <w:r>
+        <w:rPr>
+          <w:color w:val="365F91" w:themeColor="accent1" w:themeShade="BF"/>
+        </w:rPr>
+        <w:t>&lt;</w:t>
+      </w:r>
+      <w:proofErr w:type="spellStart"/>
+      <w:r>
+        <w:rPr>
+          <w:color w:val="365F91" w:themeColor="accent1" w:themeShade="BF"/>
+        </w:rPr>
+        <w:t>iframe</w:t>
+      </w:r>
+      <w:proofErr w:type="spellEnd"/>
+      <w:r>
+        <w:rPr>
+          <w:color w:val="365F91" w:themeColor="accent1" w:themeShade="BF"/>
+        </w:rPr>
+        <w:t xml:space="preserve"> style="border: 1px solid #CCC; border-width: 1px; margin-bottom: 5px; max-width: 100%;" src="//www.slideshare.net/slideshow/embed_code/key/4BuvIOrVKDYsSY" width="100%" height="355" </w:t>
+      </w:r>
+      <w:proofErr w:type="spellStart"/>
+      <w:r>
+        <w:rPr>
+          <w:color w:val="365F91" w:themeColor="accent1" w:themeShade="BF"/>
+        </w:rPr>
+        <w:t>frameborder</w:t>
+      </w:r>
+      <w:proofErr w:type="spellEnd"/>
+      <w:r>
+        <w:rPr>
+          <w:color w:val="365F91" w:themeColor="accent1" w:themeShade="BF"/>
+        </w:rPr>
+        <w:t xml:space="preserve">="0" </w:t>
+      </w:r>
+      <w:proofErr w:type="spellStart"/>
+      <w:r>
+        <w:rPr>
+          <w:color w:val="365F91" w:themeColor="accent1" w:themeShade="BF"/>
+        </w:rPr>
+        <w:t>marginwidth</w:t>
+      </w:r>
+      <w:proofErr w:type="spellEnd"/>
+      <w:r>
+        <w:rPr>
+          <w:color w:val="365F91" w:themeColor="accent1" w:themeShade="BF"/>
+        </w:rPr>
+        <w:t xml:space="preserve">="0" </w:t>
+      </w:r>
+      <w:proofErr w:type="spellStart"/>
+      <w:r>
+        <w:rPr>
+          <w:color w:val="365F91" w:themeColor="accent1" w:themeShade="BF"/>
+        </w:rPr>
+        <w:t>marginheight</w:t>
+      </w:r>
+      <w:proofErr w:type="spellEnd"/>
+      <w:r>
+        <w:rPr>
+          <w:color w:val="365F91" w:themeColor="accent1" w:themeShade="BF"/>
+        </w:rPr>
+        <w:t xml:space="preserve">="0" scrolling="no" </w:t>
+      </w:r>
+      <w:proofErr w:type="spellStart"/>
+      <w:r>
+        <w:rPr>
+          <w:color w:val="365F91" w:themeColor="accent1" w:themeShade="BF"/>
+        </w:rPr>
+        <w:t>allowfullscreen</w:t>
+      </w:r>
+      <w:proofErr w:type="spellEnd"/>
+      <w:r>
+        <w:rPr>
+          <w:color w:val="365F91" w:themeColor="accent1" w:themeShade="BF"/>
+        </w:rPr>
+        <w:t>="</w:t>
+      </w:r>
+      <w:proofErr w:type="spellStart"/>
+      <w:r>
+        <w:rPr>
+          <w:color w:val="365F91" w:themeColor="accent1" w:themeShade="BF"/>
+        </w:rPr>
+        <w:t>allowfullscreen</w:t>
+      </w:r>
+      <w:proofErr w:type="spellEnd"/>
+      <w:r>
+        <w:rPr>
+          <w:color w:val="365F91" w:themeColor="accent1" w:themeShade="BF"/>
+        </w:rPr>
+        <w:t>"&gt; &lt;/</w:t>
+      </w:r>
+      <w:proofErr w:type="spellStart"/>
+      <w:r>
+        <w:rPr>
+          <w:color w:val="365F91" w:themeColor="accent1" w:themeShade="BF"/>
+        </w:rPr>
+        <w:t>iframe</w:t>
+      </w:r>
+      <w:proofErr w:type="spellEnd"/>
+      <w:r>
+        <w:rPr>
+          <w:color w:val="365F91" w:themeColor="accent1" w:themeShade="BF"/>
+        </w:rPr>
+        <w:t>&gt;</w:t>
+      </w:r>
+    </w:p>
+    <w:p>
+      <w:pPr>
+        <w:pStyle w:val="ListParagraph"/>
+        <w:numPr>
+          <w:ilvl w:val="0"/>
+          <w:numId w:val="10"/>
+        </w:numPr>
+      </w:pPr>
+      <w:r>
+        <w:t xml:space="preserve">Save </w:t>
+      </w:r>
+      <w:r>
+        <w:t xml:space="preserve">the </w:t>
+      </w:r>
+      <w:r>
+        <w:t>post</w:t>
+      </w:r>
+    </w:p>
+    <w:p>
+      <w:pPr>
+        <w:ind w:left="360"/>
+      </w:pPr>
+    </w:p>
+    <w:p>
+      <w:pPr>
+        <w:ind w:left="360"/>
+      </w:pPr>
     </w:p>
     <w:p>
       <w:pPr>
@@ -1337,6 +2056,291 @@
     </w:lvl>
   </w:abstractNum>
   <w:abstractNum w:abstractNumId="2">
+    <w:nsid w:val="10FB2C10"/>
+    <w:multiLevelType w:val="hybridMultilevel"/>
+    <w:tmpl w:val="43769712"/>
+    <w:lvl w:ilvl="0" w:tplc="04090001">
+      <w:start w:val="1"/>
+      <w:numFmt w:val="bullet"/>
+      <w:lvlText w:val=""/>
+      <w:lvlJc w:val="left"/>
+      <w:pPr>
+        <w:ind w:left="1440" w:hanging="360"/>
+      </w:pPr>
+      <w:rPr>
+        <w:rFonts w:ascii="Symbol" w:hAnsi="Symbol" w:hint="default"/>
+      </w:rPr>
+    </w:lvl>
+    <w:lvl w:ilvl="1" w:tplc="04090003" w:tentative="1">
+      <w:start w:val="1"/>
+      <w:numFmt w:val="bullet"/>
+      <w:lvlText w:val="o"/>
+      <w:lvlJc w:val="left"/>
+      <w:pPr>
+        <w:ind w:left="2160" w:hanging="360"/>
+      </w:pPr>
+      <w:rPr>
+        <w:rFonts w:ascii="Courier New" w:hAnsi="Courier New" w:cs="Courier New" w:hint="default"/>
+      </w:rPr>
+    </w:lvl>
+    <w:lvl w:ilvl="2" w:tplc="04090005" w:tentative="1">
+      <w:start w:val="1"/>
+      <w:numFmt w:val="bullet"/>
+      <w:lvlText w:val=""/>
+      <w:lvlJc w:val="left"/>
+      <w:pPr>
+        <w:ind w:left="2880" w:hanging="360"/>
+      </w:pPr>
+      <w:rPr>
+        <w:rFonts w:ascii="Wingdings" w:hAnsi="Wingdings" w:hint="default"/>
+      </w:rPr>
+    </w:lvl>
+    <w:lvl w:ilvl="3" w:tplc="04090001" w:tentative="1">
+      <w:start w:val="1"/>
+      <w:numFmt w:val="bullet"/>
+      <w:lvlText w:val=""/>
+      <w:lvlJc w:val="left"/>
+      <w:pPr>
+        <w:ind w:left="3600" w:hanging="360"/>
+      </w:pPr>
+      <w:rPr>
+        <w:rFonts w:ascii="Symbol" w:hAnsi="Symbol" w:hint="default"/>
+      </w:rPr>
+    </w:lvl>
+    <w:lvl w:ilvl="4" w:tplc="04090003" w:tentative="1">
+      <w:start w:val="1"/>
+      <w:numFmt w:val="bullet"/>
+      <w:lvlText w:val="o"/>
+      <w:lvlJc w:val="left"/>
+      <w:pPr>
+        <w:ind w:left="4320" w:hanging="360"/>
+      </w:pPr>
+      <w:rPr>
+        <w:rFonts w:ascii="Courier New" w:hAnsi="Courier New" w:cs="Courier New" w:hint="default"/>
+      </w:rPr>
+    </w:lvl>
+    <w:lvl w:ilvl="5" w:tplc="04090005" w:tentative="1">
+      <w:start w:val="1"/>
+      <w:numFmt w:val="bullet"/>
+      <w:lvlText w:val=""/>
+      <w:lvlJc w:val="left"/>
+      <w:pPr>
+        <w:ind w:left="5040" w:hanging="360"/>
+      </w:pPr>
+      <w:rPr>
+        <w:rFonts w:ascii="Wingdings" w:hAnsi="Wingdings" w:hint="default"/>
+      </w:rPr>
+    </w:lvl>
+    <w:lvl w:ilvl="6" w:tplc="04090001" w:tentative="1">
+      <w:start w:val="1"/>
+      <w:numFmt w:val="bullet"/>
+      <w:lvlText w:val=""/>
+      <w:lvlJc w:val="left"/>
+      <w:pPr>
+        <w:ind w:left="5760" w:hanging="360"/>
+      </w:pPr>
+      <w:rPr>
+        <w:rFonts w:ascii="Symbol" w:hAnsi="Symbol" w:hint="default"/>
+      </w:rPr>
+    </w:lvl>
+    <w:lvl w:ilvl="7" w:tplc="04090003" w:tentative="1">
+      <w:start w:val="1"/>
+      <w:numFmt w:val="bullet"/>
+      <w:lvlText w:val="o"/>
+      <w:lvlJc w:val="left"/>
+      <w:pPr>
+        <w:ind w:left="6480" w:hanging="360"/>
+      </w:pPr>
+      <w:rPr>
+        <w:rFonts w:ascii="Courier New" w:hAnsi="Courier New" w:cs="Courier New" w:hint="default"/>
+      </w:rPr>
+    </w:lvl>
+    <w:lvl w:ilvl="8" w:tplc="04090005" w:tentative="1">
+      <w:start w:val="1"/>
+      <w:numFmt w:val="bullet"/>
+      <w:lvlText w:val=""/>
+      <w:lvlJc w:val="left"/>
+      <w:pPr>
+        <w:ind w:left="7200" w:hanging="360"/>
+      </w:pPr>
+      <w:rPr>
+        <w:rFonts w:ascii="Wingdings" w:hAnsi="Wingdings" w:hint="default"/>
+      </w:rPr>
+    </w:lvl>
+  </w:abstractNum>
+  <w:abstractNum w:abstractNumId="3">
+    <w:nsid w:val="15FC0FD9"/>
+    <w:multiLevelType w:val="hybridMultilevel"/>
+    <w:tmpl w:val="3946BD52"/>
+    <w:lvl w:ilvl="0" w:tplc="0409000F">
+      <w:start w:val="1"/>
+      <w:numFmt w:val="decimal"/>
+      <w:lvlText w:val="%1."/>
+      <w:lvlJc w:val="left"/>
+      <w:pPr>
+        <w:ind w:left="720" w:hanging="360"/>
+      </w:pPr>
+    </w:lvl>
+    <w:lvl w:ilvl="1" w:tplc="04090019" w:tentative="1">
+      <w:start w:val="1"/>
+      <w:numFmt w:val="lowerLetter"/>
+      <w:lvlText w:val="%2."/>
+      <w:lvlJc w:val="left"/>
+      <w:pPr>
+        <w:ind w:left="1440" w:hanging="360"/>
+      </w:pPr>
+    </w:lvl>
+    <w:lvl w:ilvl="2" w:tplc="0409001B" w:tentative="1">
+      <w:start w:val="1"/>
+      <w:numFmt w:val="lowerRoman"/>
+      <w:lvlText w:val="%3."/>
+      <w:lvlJc w:val="right"/>
+      <w:pPr>
+        <w:ind w:left="2160" w:hanging="180"/>
+      </w:pPr>
+    </w:lvl>
+    <w:lvl w:ilvl="3" w:tplc="0409000F" w:tentative="1">
+      <w:start w:val="1"/>
+      <w:numFmt w:val="decimal"/>
+      <w:lvlText w:val="%4."/>
+      <w:lvlJc w:val="left"/>
+      <w:pPr>
+        <w:ind w:left="2880" w:hanging="360"/>
+      </w:pPr>
+    </w:lvl>
+    <w:lvl w:ilvl="4" w:tplc="04090019" w:tentative="1">
+      <w:start w:val="1"/>
+      <w:numFmt w:val="lowerLetter"/>
+      <w:lvlText w:val="%5."/>
+      <w:lvlJc w:val="left"/>
+      <w:pPr>
+        <w:ind w:left="3600" w:hanging="360"/>
+      </w:pPr>
+    </w:lvl>
+    <w:lvl w:ilvl="5" w:tplc="0409001B" w:tentative="1">
+      <w:start w:val="1"/>
+      <w:numFmt w:val="lowerRoman"/>
+      <w:lvlText w:val="%6."/>
+      <w:lvlJc w:val="right"/>
+      <w:pPr>
+        <w:ind w:left="4320" w:hanging="180"/>
+      </w:pPr>
+    </w:lvl>
+    <w:lvl w:ilvl="6" w:tplc="0409000F" w:tentative="1">
+      <w:start w:val="1"/>
+      <w:numFmt w:val="decimal"/>
+      <w:lvlText w:val="%7."/>
+      <w:lvlJc w:val="left"/>
+      <w:pPr>
+        <w:ind w:left="5040" w:hanging="360"/>
+      </w:pPr>
+    </w:lvl>
+    <w:lvl w:ilvl="7" w:tplc="04090019" w:tentative="1">
+      <w:start w:val="1"/>
+      <w:numFmt w:val="lowerLetter"/>
+      <w:lvlText w:val="%8."/>
+      <w:lvlJc w:val="left"/>
+      <w:pPr>
+        <w:ind w:left="5760" w:hanging="360"/>
+      </w:pPr>
+    </w:lvl>
+    <w:lvl w:ilvl="8" w:tplc="0409001B" w:tentative="1">
+      <w:start w:val="1"/>
+      <w:numFmt w:val="lowerRoman"/>
+      <w:lvlText w:val="%9."/>
+      <w:lvlJc w:val="right"/>
+      <w:pPr>
+        <w:ind w:left="6480" w:hanging="180"/>
+      </w:pPr>
+    </w:lvl>
+  </w:abstractNum>
+  <w:abstractNum w:abstractNumId="4">
+    <w:nsid w:val="26217F40"/>
+    <w:multiLevelType w:val="hybridMultilevel"/>
+    <w:tmpl w:val="363884D0"/>
+    <w:lvl w:ilvl="0" w:tplc="0409000F">
+      <w:start w:val="1"/>
+      <w:numFmt w:val="decimal"/>
+      <w:lvlText w:val="%1."/>
+      <w:lvlJc w:val="left"/>
+      <w:pPr>
+        <w:ind w:left="450" w:hanging="360"/>
+      </w:pPr>
+    </w:lvl>
+    <w:lvl w:ilvl="1" w:tplc="04090019" w:tentative="1">
+      <w:start w:val="1"/>
+      <w:numFmt w:val="lowerLetter"/>
+      <w:lvlText w:val="%2."/>
+      <w:lvlJc w:val="left"/>
+      <w:pPr>
+        <w:ind w:left="1170" w:hanging="360"/>
+      </w:pPr>
+    </w:lvl>
+    <w:lvl w:ilvl="2" w:tplc="0409001B" w:tentative="1">
+      <w:start w:val="1"/>
+      <w:numFmt w:val="lowerRoman"/>
+      <w:lvlText w:val="%3."/>
+      <w:lvlJc w:val="right"/>
+      <w:pPr>
+        <w:ind w:left="1890" w:hanging="180"/>
+      </w:pPr>
+    </w:lvl>
+    <w:lvl w:ilvl="3" w:tplc="0409000F" w:tentative="1">
+      <w:start w:val="1"/>
+      <w:numFmt w:val="decimal"/>
+      <w:lvlText w:val="%4."/>
+      <w:lvlJc w:val="left"/>
+      <w:pPr>
+        <w:ind w:left="2610" w:hanging="360"/>
+      </w:pPr>
+    </w:lvl>
+    <w:lvl w:ilvl="4" w:tplc="04090019" w:tentative="1">
+      <w:start w:val="1"/>
+      <w:numFmt w:val="lowerLetter"/>
+      <w:lvlText w:val="%5."/>
+      <w:lvlJc w:val="left"/>
+      <w:pPr>
+        <w:ind w:left="3330" w:hanging="360"/>
+      </w:pPr>
+    </w:lvl>
+    <w:lvl w:ilvl="5" w:tplc="0409001B" w:tentative="1">
+      <w:start w:val="1"/>
+      <w:numFmt w:val="lowerRoman"/>
+      <w:lvlText w:val="%6."/>
+      <w:lvlJc w:val="right"/>
+      <w:pPr>
+        <w:ind w:left="4050" w:hanging="180"/>
+      </w:pPr>
+    </w:lvl>
+    <w:lvl w:ilvl="6" w:tplc="0409000F" w:tentative="1">
+      <w:start w:val="1"/>
+      <w:numFmt w:val="decimal"/>
+      <w:lvlText w:val="%7."/>
+      <w:lvlJc w:val="left"/>
+      <w:pPr>
+        <w:ind w:left="4770" w:hanging="360"/>
+      </w:pPr>
+    </w:lvl>
+    <w:lvl w:ilvl="7" w:tplc="04090019" w:tentative="1">
+      <w:start w:val="1"/>
+      <w:numFmt w:val="lowerLetter"/>
+      <w:lvlText w:val="%8."/>
+      <w:lvlJc w:val="left"/>
+      <w:pPr>
+        <w:ind w:left="5490" w:hanging="360"/>
+      </w:pPr>
+    </w:lvl>
+    <w:lvl w:ilvl="8" w:tplc="0409001B" w:tentative="1">
+      <w:start w:val="1"/>
+      <w:numFmt w:val="lowerRoman"/>
+      <w:lvlText w:val="%9."/>
+      <w:lvlJc w:val="right"/>
+      <w:pPr>
+        <w:ind w:left="6210" w:hanging="180"/>
+      </w:pPr>
+    </w:lvl>
+  </w:abstractNum>
+  <w:abstractNum w:abstractNumId="5">
     <w:nsid w:val="2BE40B95"/>
     <w:multiLevelType w:val="hybridMultilevel"/>
     <w:tmpl w:val="1BE687EC"/>
@@ -1449,7 +2453,7 @@
       </w:rPr>
     </w:lvl>
   </w:abstractNum>
-  <w:abstractNum w:abstractNumId="3">
+  <w:abstractNum w:abstractNumId="6">
     <w:nsid w:val="2F5B67E2"/>
     <w:multiLevelType w:val="hybridMultilevel"/>
     <w:tmpl w:val="3BD27360"/>
@@ -1541,10 +2545,10 @@
       </w:pPr>
     </w:lvl>
   </w:abstractNum>
-  <w:abstractNum w:abstractNumId="4">
+  <w:abstractNum w:abstractNumId="7">
     <w:nsid w:val="47827FD8"/>
     <w:multiLevelType w:val="hybridMultilevel"/>
-    <w:tmpl w:val="8D0A5338"/>
+    <w:tmpl w:val="3946BD52"/>
     <w:lvl w:ilvl="0" w:tplc="0409000F">
       <w:start w:val="1"/>
       <w:numFmt w:val="decimal"/>
@@ -1627,7 +2631,7 @@
       </w:pPr>
     </w:lvl>
   </w:abstractNum>
-  <w:abstractNum w:abstractNumId="5">
+  <w:abstractNum w:abstractNumId="8">
     <w:nsid w:val="5F3F4F42"/>
     <w:multiLevelType w:val="hybridMultilevel"/>
     <w:tmpl w:val="21A067C2"/>
@@ -1739,7 +2743,7 @@
       </w:rPr>
     </w:lvl>
   </w:abstractNum>
-  <w:abstractNum w:abstractNumId="6">
+  <w:abstractNum w:abstractNumId="9">
     <w:nsid w:val="68997E6A"/>
     <w:multiLevelType w:val="hybridMultilevel"/>
     <w:tmpl w:val="BE880074"/>
@@ -1828,7 +2832,96 @@
       </w:pPr>
     </w:lvl>
   </w:abstractNum>
-  <w:abstractNum w:abstractNumId="7">
+  <w:abstractNum w:abstractNumId="10">
+    <w:nsid w:val="6B753F8E"/>
+    <w:multiLevelType w:val="hybridMultilevel"/>
+    <w:tmpl w:val="9118E448"/>
+    <w:lvl w:ilvl="0" w:tplc="0409000F">
+      <w:start w:val="1"/>
+      <w:numFmt w:val="decimal"/>
+      <w:lvlText w:val="%1."/>
+      <w:lvlJc w:val="left"/>
+      <w:pPr>
+        <w:ind w:left="720" w:hanging="360"/>
+      </w:pPr>
+      <w:rPr>
+        <w:rFonts w:hint="default"/>
+      </w:rPr>
+    </w:lvl>
+    <w:lvl w:ilvl="1" w:tplc="04090019" w:tentative="1">
+      <w:start w:val="1"/>
+      <w:numFmt w:val="lowerLetter"/>
+      <w:lvlText w:val="%2."/>
+      <w:lvlJc w:val="left"/>
+      <w:pPr>
+        <w:ind w:left="1440" w:hanging="360"/>
+      </w:pPr>
+    </w:lvl>
+    <w:lvl w:ilvl="2" w:tplc="0409001B" w:tentative="1">
+      <w:start w:val="1"/>
+      <w:numFmt w:val="lowerRoman"/>
+      <w:lvlText w:val="%3."/>
+      <w:lvlJc w:val="right"/>
+      <w:pPr>
+        <w:ind w:left="2160" w:hanging="180"/>
+      </w:pPr>
+    </w:lvl>
+    <w:lvl w:ilvl="3" w:tplc="0409000F" w:tentative="1">
+      <w:start w:val="1"/>
+      <w:numFmt w:val="decimal"/>
+      <w:lvlText w:val="%4."/>
+      <w:lvlJc w:val="left"/>
+      <w:pPr>
+        <w:ind w:left="2880" w:hanging="360"/>
+      </w:pPr>
+    </w:lvl>
+    <w:lvl w:ilvl="4" w:tplc="04090019" w:tentative="1">
+      <w:start w:val="1"/>
+      <w:numFmt w:val="lowerLetter"/>
+      <w:lvlText w:val="%5."/>
+      <w:lvlJc w:val="left"/>
+      <w:pPr>
+        <w:ind w:left="3600" w:hanging="360"/>
+      </w:pPr>
+    </w:lvl>
+    <w:lvl w:ilvl="5" w:tplc="0409001B" w:tentative="1">
+      <w:start w:val="1"/>
+      <w:numFmt w:val="lowerRoman"/>
+      <w:lvlText w:val="%6."/>
+      <w:lvlJc w:val="right"/>
+      <w:pPr>
+        <w:ind w:left="4320" w:hanging="180"/>
+      </w:pPr>
+    </w:lvl>
+    <w:lvl w:ilvl="6" w:tplc="0409000F" w:tentative="1">
+      <w:start w:val="1"/>
+      <w:numFmt w:val="decimal"/>
+      <w:lvlText w:val="%7."/>
+      <w:lvlJc w:val="left"/>
+      <w:pPr>
+        <w:ind w:left="5040" w:hanging="360"/>
+      </w:pPr>
+    </w:lvl>
+    <w:lvl w:ilvl="7" w:tplc="04090019" w:tentative="1">
+      <w:start w:val="1"/>
+      <w:numFmt w:val="lowerLetter"/>
+      <w:lvlText w:val="%8."/>
+      <w:lvlJc w:val="left"/>
+      <w:pPr>
+        <w:ind w:left="5760" w:hanging="360"/>
+      </w:pPr>
+    </w:lvl>
+    <w:lvl w:ilvl="8" w:tplc="0409001B" w:tentative="1">
+      <w:start w:val="1"/>
+      <w:numFmt w:val="lowerRoman"/>
+      <w:lvlText w:val="%9."/>
+      <w:lvlJc w:val="right"/>
+      <w:pPr>
+        <w:ind w:left="6480" w:hanging="180"/>
+      </w:pPr>
+    </w:lvl>
+  </w:abstractNum>
+  <w:abstractNum w:abstractNumId="11">
     <w:nsid w:val="70832BFA"/>
     <w:multiLevelType w:val="hybridMultilevel"/>
     <w:tmpl w:val="86B6899A"/>
@@ -1945,25 +3038,37 @@
     <w:abstractNumId w:val="1"/>
   </w:num>
   <w:num w:numId="2">
-    <w:abstractNumId w:val="3"/>
+    <w:abstractNumId w:val="6"/>
   </w:num>
   <w:num w:numId="3">
     <w:abstractNumId w:val="0"/>
   </w:num>
   <w:num w:numId="4">
+    <w:abstractNumId w:val="8"/>
+  </w:num>
+  <w:num w:numId="5">
+    <w:abstractNumId w:val="9"/>
+  </w:num>
+  <w:num w:numId="6">
+    <w:abstractNumId w:val="7"/>
+  </w:num>
+  <w:num w:numId="7">
     <w:abstractNumId w:val="5"/>
   </w:num>
-  <w:num w:numId="5">
-    <w:abstractNumId w:val="6"/>
+  <w:num w:numId="8">
+    <w:abstractNumId w:val="11"/>
   </w:num>
-  <w:num w:numId="6">
+  <w:num w:numId="9">
     <w:abstractNumId w:val="4"/>
   </w:num>
-  <w:num w:numId="7">
+  <w:num w:numId="10">
+    <w:abstractNumId w:val="10"/>
+  </w:num>
+  <w:num w:numId="11">
     <w:abstractNumId w:val="2"/>
   </w:num>
-  <w:num w:numId="8">
-    <w:abstractNumId w:val="7"/>
+  <w:num w:numId="12">
+    <w:abstractNumId w:val="3"/>
   </w:num>
 </w:numbering>
 </file>
@@ -2176,6 +3281,29 @@
       <w:szCs w:val="33"/>
     </w:rPr>
   </w:style>
+  <w:style w:type="paragraph" w:styleId="Heading3">
+    <w:name w:val="heading 3"/>
+    <w:basedOn w:val="Normal"/>
+    <w:next w:val="Normal"/>
+    <w:link w:val="Heading3Char"/>
+    <w:uiPriority w:val="9"/>
+    <w:semiHidden/>
+    <w:unhideWhenUsed/>
+    <w:qFormat/>
+    <w:rsid w:val="00396580"/>
+    <w:pPr>
+      <w:keepNext/>
+      <w:keepLines/>
+      <w:spacing w:before="200" w:after="0"/>
+      <w:outlineLvl w:val="2"/>
+    </w:pPr>
+    <w:rPr>
+      <w:rFonts w:asciiTheme="majorHAnsi" w:eastAsiaTheme="majorEastAsia" w:hAnsiTheme="majorHAnsi" w:cstheme="majorBidi"/>
+      <w:b/>
+      <w:bCs/>
+      <w:color w:val="4F81BD" w:themeColor="accent1"/>
+    </w:rPr>
+  </w:style>
   <w:style w:type="character" w:default="1" w:styleId="DefaultParagraphFont">
     <w:name w:val="Default Paragraph Font"/>
     <w:uiPriority w:val="1"/>
@@ -2359,6 +3487,20 @@
     <w:rPr>
       <w:color w:val="0000FF" w:themeColor="hyperlink"/>
       <w:u w:val="single"/>
+    </w:rPr>
+  </w:style>
+  <w:style w:type="character" w:customStyle="1" w:styleId="Heading3Char">
+    <w:name w:val="Heading 3 Char"/>
+    <w:basedOn w:val="DefaultParagraphFont"/>
+    <w:link w:val="Heading3"/>
+    <w:uiPriority w:val="9"/>
+    <w:semiHidden/>
+    <w:rsid w:val="00396580"/>
+    <w:rPr>
+      <w:rFonts w:asciiTheme="majorHAnsi" w:eastAsiaTheme="majorEastAsia" w:hAnsiTheme="majorHAnsi" w:cstheme="majorBidi"/>
+      <w:b/>
+      <w:bCs/>
+      <w:color w:val="4F81BD" w:themeColor="accent1"/>
     </w:rPr>
   </w:style>
 </w:styles>
@@ -2572,6 +3714,29 @@
       <w:szCs w:val="33"/>
     </w:rPr>
   </w:style>
+  <w:style w:type="paragraph" w:styleId="Heading3">
+    <w:name w:val="heading 3"/>
+    <w:basedOn w:val="Normal"/>
+    <w:next w:val="Normal"/>
+    <w:link w:val="Heading3Char"/>
+    <w:uiPriority w:val="9"/>
+    <w:semiHidden/>
+    <w:unhideWhenUsed/>
+    <w:qFormat/>
+    <w:rsid w:val="00396580"/>
+    <w:pPr>
+      <w:keepNext/>
+      <w:keepLines/>
+      <w:spacing w:before="200" w:after="0"/>
+      <w:outlineLvl w:val="2"/>
+    </w:pPr>
+    <w:rPr>
+      <w:rFonts w:asciiTheme="majorHAnsi" w:eastAsiaTheme="majorEastAsia" w:hAnsiTheme="majorHAnsi" w:cstheme="majorBidi"/>
+      <w:b/>
+      <w:bCs/>
+      <w:color w:val="4F81BD" w:themeColor="accent1"/>
+    </w:rPr>
+  </w:style>
   <w:style w:type="character" w:default="1" w:styleId="DefaultParagraphFont">
     <w:name w:val="Default Paragraph Font"/>
     <w:uiPriority w:val="1"/>
@@ -2755,6 +3920,20 @@
     <w:rPr>
       <w:color w:val="0000FF" w:themeColor="hyperlink"/>
       <w:u w:val="single"/>
+    </w:rPr>
+  </w:style>
+  <w:style w:type="character" w:customStyle="1" w:styleId="Heading3Char">
+    <w:name w:val="Heading 3 Char"/>
+    <w:basedOn w:val="DefaultParagraphFont"/>
+    <w:link w:val="Heading3"/>
+    <w:uiPriority w:val="9"/>
+    <w:semiHidden/>
+    <w:rsid w:val="00396580"/>
+    <w:rPr>
+      <w:rFonts w:asciiTheme="majorHAnsi" w:eastAsiaTheme="majorEastAsia" w:hAnsiTheme="majorHAnsi" w:cstheme="majorBidi"/>
+      <w:b/>
+      <w:bCs/>
+      <w:color w:val="4F81BD" w:themeColor="accent1"/>
     </w:rPr>
   </w:style>
 </w:styles>

</xml_diff>